<commit_message>
Chap 4 part 1 ended
</commit_message>
<xml_diff>
--- a/Java2.docx
+++ b/Java2.docx
@@ -1555,6 +1555,29 @@
         <w:pStyle w:val="NoSpacing"/>
         <w:jc w:val="both"/>
       </w:pPr>
+      <w:r>
+        <w:t>Pour accéder à la méthode d’une classe n’importe où dans le code il faut qu’elle soit déclarée en « </w:t>
+      </w:r>
+      <w:proofErr w:type="spellStart"/>
+      <w:r>
+        <w:t>static</w:t>
+      </w:r>
+      <w:proofErr w:type="spellEnd"/>
+      <w:r>
+        <w:t> ». Concrètement si une méthode est statique l’appel de fonction s’effectue directement sur la classe alors que dans le cas contraire l’appel de fonction est effectué sur l’objet (d’où la nécessité de l’instancier).</w:t>
+      </w:r>
+    </w:p>
+    <w:p>
+      <w:pPr>
+        <w:pStyle w:val="NoSpacing"/>
+        <w:jc w:val="both"/>
+      </w:pPr>
+    </w:p>
+    <w:p>
+      <w:pPr>
+        <w:pStyle w:val="NoSpacing"/>
+        <w:jc w:val="both"/>
+      </w:pPr>
     </w:p>
     <w:p>
       <w:pPr>
@@ -1662,6 +1685,21 @@
         <w:pStyle w:val="NoSpacing"/>
         <w:jc w:val="both"/>
       </w:pPr>
+      <w:r>
+        <w:t>Le fonctionnement est exactement le même avec les attributs statiques ou non d’une classe.</w:t>
+      </w:r>
+    </w:p>
+    <w:p>
+      <w:pPr>
+        <w:pStyle w:val="NoSpacing"/>
+        <w:jc w:val="both"/>
+      </w:pPr>
+    </w:p>
+    <w:p>
+      <w:pPr>
+        <w:pStyle w:val="NoSpacing"/>
+        <w:jc w:val="both"/>
+      </w:pPr>
     </w:p>
     <w:p>
       <w:pPr>
@@ -1722,7 +1760,20 @@
       </w:r>
       <w:proofErr w:type="spellEnd"/>
       <w:r>
-        <w:t xml:space="preserve"> est une méthode de développement qui consiste à penser aux tests d’une fonction avant de la coder. Ainsi on s’assure, en théorie, de couvrir tous les cas de figures possibles :</w:t>
+        <w:t xml:space="preserve"> est une méthode de développement qui consiste à penser aux tests d’une fonction avant de la coder. Ainsi on s’assure, en théorie, de couvrir tou</w:t>
+      </w:r>
+      <w:r>
+        <w:t>s les cas de figures possibles.</w:t>
+      </w:r>
+    </w:p>
+    <w:p>
+      <w:pPr>
+        <w:pStyle w:val="NoSpacing"/>
+        <w:jc w:val="both"/>
+      </w:pPr>
+      <w:r>
+        <w:lastRenderedPageBreak/>
+        <w:t>Le TDD suit un ordre logique que voici :</w:t>
       </w:r>
     </w:p>
     <w:p>
@@ -1780,11 +1831,36 @@
     <w:p>
       <w:pPr>
         <w:pStyle w:val="NoSpacing"/>
+        <w:ind w:left="360"/>
+        <w:jc w:val="both"/>
+      </w:pPr>
+    </w:p>
+    <w:p>
+      <w:pPr>
+        <w:pStyle w:val="NoSpacing"/>
         <w:jc w:val="both"/>
       </w:pPr>
       <w:r>
         <w:t>On exécute une première fois le test pour être sûr que celui-ci échoue. S’il passe c’est qu’il ne test finalement rien et il sera impossible de savoir, une fois la fonction codée, s’il est pertinent.</w:t>
       </w:r>
+    </w:p>
+    <w:p>
+      <w:pPr>
+        <w:pStyle w:val="NoSpacing"/>
+        <w:jc w:val="both"/>
+      </w:pPr>
+    </w:p>
+    <w:p>
+      <w:pPr>
+        <w:pStyle w:val="NoSpacing"/>
+        <w:jc w:val="both"/>
+      </w:pPr>
+    </w:p>
+    <w:p>
+      <w:pPr>
+        <w:pStyle w:val="NoSpacing"/>
+        <w:jc w:val="both"/>
+      </w:pPr>
     </w:p>
     <w:p>
       <w:pPr>
@@ -1808,7 +1884,6 @@
           <w:szCs w:val="26"/>
           <w:u w:val="single" w:color="70AD47" w:themeColor="accent6"/>
         </w:rPr>
-        <w:lastRenderedPageBreak/>
         <w:t>Répétez une action avec des boucles :</w:t>
       </w:r>
     </w:p>
@@ -2046,7 +2121,7 @@
                     </pic:cNvPicPr>
                   </pic:nvPicPr>
                   <pic:blipFill>
-                    <a:blip r:embed="rId5">
+                    <a:blip r:embed="rId6">
                       <a:extLst>
                         <a:ext uri="{28A0092B-C50C-407E-A947-70E740481C1C}">
                           <a14:useLocalDpi xmlns:a14="http://schemas.microsoft.com/office/drawing/2010/main" val="0"/>
@@ -2237,15 +2312,223 @@
           <w:szCs w:val="26"/>
           <w:u w:val="single" w:color="70AD47" w:themeColor="accent6"/>
         </w:rPr>
-        <w:t xml:space="preserve">Utilisez les tableaux pour organiser vos données </w:t>
-      </w:r>
-      <w:r>
+        <w:t>Utilisez les tableaux pour organiser vos données :</w:t>
+      </w:r>
+    </w:p>
+    <w:p>
+      <w:pPr>
+        <w:pStyle w:val="NoSpacing"/>
+        <w:jc w:val="both"/>
+        <w:rPr>
+          <w:szCs w:val="26"/>
+        </w:rPr>
+      </w:pPr>
+    </w:p>
+    <w:p>
+      <w:pPr>
+        <w:pStyle w:val="NoSpacing"/>
+        <w:jc w:val="both"/>
+        <w:rPr>
+          <w:szCs w:val="26"/>
+        </w:rPr>
+      </w:pPr>
+      <w:r>
+        <w:rPr>
+          <w:szCs w:val="26"/>
+        </w:rPr>
+        <w:t>Les tableaux en Java sont typés, il faut déclarer en amont quel type de variable on va mettre à l’</w:t>
+      </w:r>
+      <w:proofErr w:type="spellStart"/>
+      <w:r>
+        <w:rPr>
+          <w:szCs w:val="26"/>
+        </w:rPr>
+        <w:t>interieur</w:t>
+      </w:r>
+      <w:proofErr w:type="spellEnd"/>
+      <w:r>
+        <w:rPr>
+          <w:szCs w:val="26"/>
+        </w:rPr>
+        <w:t xml:space="preserve"> mais également le nombre de valeurs attendues, soit la taille du tableau : « </w:t>
+      </w:r>
+      <w:proofErr w:type="gramStart"/>
+      <w:r>
+        <w:rPr>
+          <w:szCs w:val="26"/>
+        </w:rPr>
+        <w:t>type[</w:t>
+      </w:r>
+      <w:proofErr w:type="gramEnd"/>
+      <w:r>
+        <w:rPr>
+          <w:szCs w:val="26"/>
+        </w:rPr>
+        <w:t xml:space="preserve">] </w:t>
+      </w:r>
+      <w:proofErr w:type="spellStart"/>
+      <w:r>
+        <w:rPr>
+          <w:szCs w:val="26"/>
+        </w:rPr>
+        <w:t>varName</w:t>
+      </w:r>
+      <w:proofErr w:type="spellEnd"/>
+      <w:r>
+        <w:rPr>
+          <w:szCs w:val="26"/>
+        </w:rPr>
+        <w:t xml:space="preserve"> = new type[taille] ; »</w:t>
+      </w:r>
+    </w:p>
+    <w:p>
+      <w:pPr>
+        <w:pStyle w:val="NoSpacing"/>
+        <w:jc w:val="both"/>
+        <w:rPr>
+          <w:szCs w:val="26"/>
+        </w:rPr>
+      </w:pPr>
+    </w:p>
+    <w:p>
+      <w:pPr>
+        <w:pStyle w:val="NoSpacing"/>
+        <w:jc w:val="both"/>
+        <w:rPr>
+          <w:szCs w:val="26"/>
+        </w:rPr>
+      </w:pPr>
+      <w:r>
+        <w:rPr>
+          <w:szCs w:val="26"/>
+        </w:rPr>
+        <w:t>Par défaut les cases du tableau sont toutes remplies à 0 s’il s’agit d’un tableau de nombres ou à « </w:t>
+      </w:r>
+      <w:proofErr w:type="spellStart"/>
+      <w:r>
+        <w:rPr>
+          <w:szCs w:val="26"/>
+        </w:rPr>
+        <w:t>null</w:t>
+      </w:r>
+      <w:proofErr w:type="spellEnd"/>
+      <w:r>
+        <w:rPr>
+          <w:szCs w:val="26"/>
+        </w:rPr>
+        <w:t> » lorsqu’il s’agit d’un tableau d’objets.</w:t>
+      </w:r>
+    </w:p>
+    <w:p>
+      <w:pPr>
+        <w:pStyle w:val="NoSpacing"/>
+        <w:jc w:val="both"/>
+        <w:rPr>
+          <w:szCs w:val="26"/>
+        </w:rPr>
+      </w:pPr>
+    </w:p>
+    <w:p>
+      <w:pPr>
+        <w:pStyle w:val="NoSpacing"/>
+        <w:jc w:val="both"/>
+        <w:rPr>
+          <w:szCs w:val="26"/>
+        </w:rPr>
+      </w:pPr>
+      <w:r>
+        <w:rPr>
+          <w:szCs w:val="26"/>
+        </w:rPr>
+        <w:t>Si l’on connait à l’avance les valeurs avec lesquelles on veut remplir le tableau on peut utiliser la syntaxe suivante : « </w:t>
+      </w:r>
+      <w:proofErr w:type="gramStart"/>
+      <w:r>
+        <w:rPr>
+          <w:szCs w:val="26"/>
+        </w:rPr>
+        <w:t>type[</w:t>
+      </w:r>
+      <w:proofErr w:type="gramEnd"/>
+      <w:r>
+        <w:rPr>
+          <w:szCs w:val="26"/>
+        </w:rPr>
+        <w:t xml:space="preserve">] </w:t>
+      </w:r>
+      <w:proofErr w:type="spellStart"/>
+      <w:r>
+        <w:rPr>
+          <w:szCs w:val="26"/>
+        </w:rPr>
+        <w:t>varName</w:t>
+      </w:r>
+      <w:proofErr w:type="spellEnd"/>
+      <w:r>
+        <w:rPr>
+          <w:szCs w:val="26"/>
+        </w:rPr>
+        <w:t xml:space="preserve"> = {val0, val1, val2, etc…} ; »</w:t>
+      </w:r>
+    </w:p>
+    <w:p>
+      <w:pPr>
+        <w:pStyle w:val="NoSpacing"/>
+        <w:jc w:val="both"/>
+        <w:rPr>
+          <w:szCs w:val="26"/>
+        </w:rPr>
+      </w:pPr>
+    </w:p>
+    <w:p>
+      <w:pPr>
+        <w:pStyle w:val="NoSpacing"/>
+        <w:jc w:val="both"/>
+        <w:rPr>
+          <w:szCs w:val="26"/>
+        </w:rPr>
+      </w:pPr>
+    </w:p>
+    <w:p>
+      <w:pPr>
+        <w:pStyle w:val="NoSpacing"/>
+        <w:jc w:val="both"/>
+        <w:rPr>
+          <w:szCs w:val="26"/>
+        </w:rPr>
+      </w:pPr>
+    </w:p>
+    <w:p>
+      <w:pPr>
+        <w:pStyle w:val="NoSpacing"/>
+        <w:numPr>
+          <w:ilvl w:val="0"/>
+          <w:numId w:val="10"/>
+        </w:numPr>
+        <w:jc w:val="both"/>
         <w:rPr>
           <w:b/>
           <w:sz w:val="26"/>
           <w:szCs w:val="26"/>
           <w:u w:val="single" w:color="70AD47" w:themeColor="accent6"/>
         </w:rPr>
+      </w:pPr>
+      <w:r>
+        <w:rPr>
+          <w:b/>
+          <w:sz w:val="26"/>
+          <w:szCs w:val="26"/>
+          <w:u w:val="single" w:color="70AD47" w:themeColor="accent6"/>
+        </w:rPr>
+        <w:t xml:space="preserve">Retournez vos méthodes </w:t>
+      </w:r>
+      <w:r>
+        <w:rPr>
+          <w:b/>
+          <w:sz w:val="26"/>
+          <w:szCs w:val="26"/>
+          <w:u w:val="single" w:color="70AD47" w:themeColor="accent6"/>
+        </w:rPr>
         <w:t>:</w:t>
       </w:r>
     </w:p>
@@ -2253,7 +2536,1093 @@
       <w:pPr>
         <w:pStyle w:val="NoSpacing"/>
         <w:jc w:val="both"/>
-      </w:pPr>
+        <w:rPr>
+          <w:szCs w:val="26"/>
+        </w:rPr>
+      </w:pPr>
+    </w:p>
+    <w:p>
+      <w:pPr>
+        <w:pStyle w:val="NoSpacing"/>
+        <w:jc w:val="both"/>
+        <w:rPr>
+          <w:szCs w:val="26"/>
+        </w:rPr>
+      </w:pPr>
+      <w:r>
+        <w:rPr>
+          <w:szCs w:val="26"/>
+        </w:rPr>
+        <w:t>On appelle « signature » d’une méthode sa description. En tant que développeur, le contenu et le fonctionnement d’une méthode n’est pas forcement toujours parlant ni même nécessaire. La signature d’une méthode doit suffi</w:t>
+      </w:r>
+      <w:r>
+        <w:rPr>
+          <w:szCs w:val="26"/>
+        </w:rPr>
+        <w:t>re</w:t>
+      </w:r>
+      <w:r>
+        <w:rPr>
+          <w:szCs w:val="26"/>
+        </w:rPr>
+        <w:t xml:space="preserve"> à coder avec et autour d’elle. Autrement dit la signature d’une méthode se compose de son nom, </w:t>
+      </w:r>
+      <w:r>
+        <w:rPr>
+          <w:szCs w:val="26"/>
+        </w:rPr>
+        <w:t xml:space="preserve">de </w:t>
+      </w:r>
+      <w:r>
+        <w:rPr>
+          <w:szCs w:val="26"/>
+        </w:rPr>
+        <w:t>ses paramètres et</w:t>
+      </w:r>
+      <w:r>
+        <w:rPr>
+          <w:szCs w:val="26"/>
+        </w:rPr>
+        <w:t xml:space="preserve"> de</w:t>
+      </w:r>
+      <w:r>
+        <w:rPr>
+          <w:szCs w:val="26"/>
+        </w:rPr>
+        <w:t xml:space="preserve"> son type de retour (si elle </w:t>
+      </w:r>
+      <w:r>
+        <w:rPr>
+          <w:szCs w:val="26"/>
+        </w:rPr>
+        <w:t>contient une valeur de retour).</w:t>
+      </w:r>
+    </w:p>
+    <w:p>
+      <w:pPr>
+        <w:pStyle w:val="NoSpacing"/>
+        <w:numPr>
+          <w:ilvl w:val="0"/>
+          <w:numId w:val="10"/>
+        </w:numPr>
+        <w:jc w:val="both"/>
+        <w:rPr>
+          <w:b/>
+          <w:szCs w:val="26"/>
+        </w:rPr>
+      </w:pPr>
+      <w:r>
+        <w:rPr>
+          <w:b/>
+          <w:sz w:val="26"/>
+          <w:szCs w:val="26"/>
+          <w:u w:val="single" w:color="70AD47" w:themeColor="accent6"/>
+        </w:rPr>
+        <w:lastRenderedPageBreak/>
+        <w:t>Catchez votre première exception :</w:t>
+      </w:r>
+    </w:p>
+    <w:p>
+      <w:pPr>
+        <w:pStyle w:val="NoSpacing"/>
+        <w:jc w:val="both"/>
+        <w:rPr>
+          <w:szCs w:val="26"/>
+        </w:rPr>
+      </w:pPr>
+    </w:p>
+    <w:p>
+      <w:pPr>
+        <w:pStyle w:val="NoSpacing"/>
+        <w:jc w:val="both"/>
+        <w:rPr>
+          <w:szCs w:val="26"/>
+        </w:rPr>
+      </w:pPr>
+      <w:r>
+        <w:rPr>
+          <w:szCs w:val="26"/>
+        </w:rPr>
+        <w:t>La gestion des exceptions en Java ne diffère pas trop des autres langages :</w:t>
+      </w:r>
+    </w:p>
+    <w:p>
+      <w:pPr>
+        <w:pStyle w:val="NoSpacing"/>
+        <w:jc w:val="both"/>
+        <w:rPr>
+          <w:szCs w:val="26"/>
+        </w:rPr>
+      </w:pPr>
+      <w:r>
+        <w:rPr>
+          <w:szCs w:val="26"/>
+        </w:rPr>
+        <w:t>« </w:t>
+      </w:r>
+      <w:proofErr w:type="spellStart"/>
+      <w:proofErr w:type="gramStart"/>
+      <w:r>
+        <w:rPr>
+          <w:szCs w:val="26"/>
+        </w:rPr>
+        <w:t>try</w:t>
+      </w:r>
+      <w:proofErr w:type="spellEnd"/>
+      <w:proofErr w:type="gramEnd"/>
+      <w:r>
+        <w:rPr>
+          <w:szCs w:val="26"/>
+        </w:rPr>
+        <w:t xml:space="preserve"> { code de base… } catch (</w:t>
+      </w:r>
+      <w:proofErr w:type="spellStart"/>
+      <w:r>
+        <w:rPr>
+          <w:szCs w:val="26"/>
+        </w:rPr>
+        <w:t>TypeException</w:t>
+      </w:r>
+      <w:proofErr w:type="spellEnd"/>
+      <w:r>
+        <w:rPr>
+          <w:szCs w:val="26"/>
+        </w:rPr>
+        <w:t xml:space="preserve"> </w:t>
+      </w:r>
+      <w:proofErr w:type="spellStart"/>
+      <w:r>
+        <w:rPr>
+          <w:szCs w:val="26"/>
+        </w:rPr>
+        <w:t>varName</w:t>
+      </w:r>
+      <w:proofErr w:type="spellEnd"/>
+      <w:r>
+        <w:rPr>
+          <w:szCs w:val="26"/>
+        </w:rPr>
+        <w:t>) { code gérant l’exception… } »</w:t>
+      </w:r>
+    </w:p>
+    <w:p>
+      <w:pPr>
+        <w:pStyle w:val="NoSpacing"/>
+        <w:jc w:val="both"/>
+        <w:rPr>
+          <w:szCs w:val="26"/>
+        </w:rPr>
+      </w:pPr>
+    </w:p>
+    <w:p>
+      <w:pPr>
+        <w:pStyle w:val="NoSpacing"/>
+        <w:jc w:val="both"/>
+        <w:rPr>
+          <w:szCs w:val="26"/>
+        </w:rPr>
+      </w:pPr>
+      <w:r>
+        <w:rPr>
+          <w:szCs w:val="26"/>
+        </w:rPr>
+        <w:t xml:space="preserve">Lorsqu’une exception est levée, Java retrace les fonctions appelées qui ont mené à cette exception : C’est la </w:t>
+      </w:r>
+      <w:proofErr w:type="spellStart"/>
+      <w:r>
+        <w:rPr>
+          <w:szCs w:val="26"/>
+        </w:rPr>
+        <w:t>stacktrace</w:t>
+      </w:r>
+      <w:proofErr w:type="spellEnd"/>
+      <w:r>
+        <w:rPr>
+          <w:szCs w:val="26"/>
+        </w:rPr>
+        <w:t>.</w:t>
+      </w:r>
+    </w:p>
+    <w:p>
+      <w:pPr>
+        <w:pStyle w:val="NoSpacing"/>
+        <w:jc w:val="both"/>
+        <w:rPr>
+          <w:szCs w:val="26"/>
+        </w:rPr>
+      </w:pPr>
+    </w:p>
+    <w:p>
+      <w:pPr>
+        <w:pStyle w:val="NoSpacing"/>
+        <w:jc w:val="both"/>
+      </w:pPr>
+      <w:r>
+        <w:rPr>
+          <w:szCs w:val="26"/>
+        </w:rPr>
+        <w:t xml:space="preserve">Pour certaines exceptions, Java oblige à </w:t>
+      </w:r>
+      <w:proofErr w:type="spellStart"/>
+      <w:r>
+        <w:rPr>
+          <w:szCs w:val="26"/>
+        </w:rPr>
+        <w:t>éffectuer</w:t>
+      </w:r>
+      <w:proofErr w:type="spellEnd"/>
+      <w:r>
+        <w:rPr>
+          <w:szCs w:val="26"/>
+        </w:rPr>
+        <w:t xml:space="preserve"> un « catch ».</w:t>
+      </w:r>
+      <w:r>
+        <w:t xml:space="preserve"> </w:t>
+      </w:r>
+    </w:p>
+    <w:p>
+      <w:pPr>
+        <w:pStyle w:val="NoSpacing"/>
+        <w:jc w:val="both"/>
+      </w:pPr>
+    </w:p>
+    <w:p>
+      <w:pPr>
+        <w:pStyle w:val="NoSpacing"/>
+        <w:jc w:val="both"/>
+      </w:pPr>
+    </w:p>
+    <w:p>
+      <w:pPr>
+        <w:pStyle w:val="NoSpacing"/>
+        <w:jc w:val="both"/>
+      </w:pPr>
+    </w:p>
+    <w:p>
+      <w:pPr>
+        <w:pStyle w:val="NoSpacing"/>
+        <w:jc w:val="both"/>
+      </w:pPr>
+    </w:p>
+    <w:p>
+      <w:pPr>
+        <w:pStyle w:val="NoSpacing"/>
+        <w:jc w:val="both"/>
+        <w:rPr>
+          <w:b/>
+          <w:sz w:val="32"/>
+          <w:szCs w:val="32"/>
+          <w:u w:val="double" w:color="C00000"/>
+        </w:rPr>
+      </w:pPr>
+      <w:r>
+        <w:rPr>
+          <w:b/>
+          <w:sz w:val="32"/>
+          <w:szCs w:val="32"/>
+          <w:u w:val="double" w:color="C00000"/>
+        </w:rPr>
+        <w:t xml:space="preserve">Chapitre </w:t>
+      </w:r>
+      <w:r>
+        <w:rPr>
+          <w:b/>
+          <w:sz w:val="32"/>
+          <w:szCs w:val="32"/>
+          <w:u w:val="double" w:color="C00000"/>
+        </w:rPr>
+        <w:t>4</w:t>
+      </w:r>
+      <w:r>
+        <w:rPr>
+          <w:b/>
+          <w:sz w:val="32"/>
+          <w:szCs w:val="32"/>
+          <w:u w:val="double" w:color="C00000"/>
+        </w:rPr>
+        <w:t xml:space="preserve"> : </w:t>
+      </w:r>
+      <w:r>
+        <w:rPr>
+          <w:b/>
+          <w:sz w:val="32"/>
+          <w:szCs w:val="32"/>
+          <w:u w:val="double" w:color="C00000"/>
+        </w:rPr>
+        <w:t>Utilisez de nouveau outils</w:t>
+      </w:r>
+    </w:p>
+    <w:p>
+      <w:pPr>
+        <w:pStyle w:val="NoSpacing"/>
+        <w:jc w:val="both"/>
+      </w:pPr>
+    </w:p>
+    <w:p>
+      <w:pPr>
+        <w:pStyle w:val="NoSpacing"/>
+        <w:numPr>
+          <w:ilvl w:val="0"/>
+          <w:numId w:val="12"/>
+        </w:numPr>
+        <w:jc w:val="both"/>
+        <w:rPr>
+          <w:b/>
+          <w:sz w:val="26"/>
+          <w:szCs w:val="26"/>
+          <w:u w:val="single" w:color="70AD47" w:themeColor="accent6"/>
+        </w:rPr>
+      </w:pPr>
+      <w:r>
+        <w:rPr>
+          <w:b/>
+          <w:sz w:val="26"/>
+          <w:szCs w:val="26"/>
+          <w:u w:val="single" w:color="70AD47" w:themeColor="accent6"/>
+        </w:rPr>
+        <w:t>Travailler avec un fichier CSV</w:t>
+      </w:r>
+      <w:r>
+        <w:rPr>
+          <w:b/>
+          <w:sz w:val="26"/>
+          <w:szCs w:val="26"/>
+          <w:u w:val="single" w:color="70AD47" w:themeColor="accent6"/>
+        </w:rPr>
+        <w:t xml:space="preserve"> :</w:t>
+      </w:r>
+    </w:p>
+    <w:p>
+      <w:pPr>
+        <w:pStyle w:val="NoSpacing"/>
+        <w:jc w:val="both"/>
+        <w:rPr>
+          <w:szCs w:val="26"/>
+        </w:rPr>
+      </w:pPr>
+    </w:p>
+    <w:p>
+      <w:pPr>
+        <w:pStyle w:val="NoSpacing"/>
+        <w:jc w:val="both"/>
+        <w:rPr>
+          <w:i/>
+          <w:szCs w:val="26"/>
+        </w:rPr>
+      </w:pPr>
+      <w:r>
+        <w:rPr>
+          <w:szCs w:val="26"/>
+        </w:rPr>
+        <w:t>Le format CSV (pour Comma-</w:t>
+      </w:r>
+      <w:proofErr w:type="spellStart"/>
+      <w:r>
+        <w:rPr>
+          <w:szCs w:val="26"/>
+        </w:rPr>
+        <w:t>Separated</w:t>
+      </w:r>
+      <w:proofErr w:type="spellEnd"/>
+      <w:r>
+        <w:rPr>
+          <w:szCs w:val="26"/>
+        </w:rPr>
+        <w:t xml:space="preserve"> Values) est très rependu et est souvent utilisé pour stocker des données. C’est en fait un simple fichier texte où les données sont écrites de manières normées (séparées par des virgules ou des retours à la ligne) afin d’être lues automatiquement :</w:t>
+      </w:r>
+      <w:r>
+        <w:rPr>
+          <w:szCs w:val="26"/>
+        </w:rPr>
+        <w:tab/>
+      </w:r>
+      <w:r>
+        <w:rPr>
+          <w:i/>
+          <w:szCs w:val="26"/>
+        </w:rPr>
+        <w:t>Nom, Age, Ville</w:t>
+      </w:r>
+    </w:p>
+    <w:p>
+      <w:pPr>
+        <w:pStyle w:val="NoSpacing"/>
+        <w:ind w:left="4956"/>
+        <w:jc w:val="both"/>
+        <w:rPr>
+          <w:i/>
+          <w:szCs w:val="26"/>
+        </w:rPr>
+      </w:pPr>
+      <w:r>
+        <w:rPr>
+          <w:i/>
+          <w:szCs w:val="26"/>
+        </w:rPr>
+        <w:t>Walid, 26, Paris</w:t>
+      </w:r>
+    </w:p>
+    <w:p>
+      <w:pPr>
+        <w:pStyle w:val="NoSpacing"/>
+        <w:ind w:left="4956"/>
+        <w:jc w:val="both"/>
+        <w:rPr>
+          <w:i/>
+          <w:szCs w:val="26"/>
+        </w:rPr>
+      </w:pPr>
+      <w:r>
+        <w:rPr>
+          <w:i/>
+          <w:szCs w:val="26"/>
+        </w:rPr>
+        <w:t>You, 28, Trappes</w:t>
+      </w:r>
+    </w:p>
+    <w:p>
+      <w:pPr>
+        <w:pStyle w:val="NoSpacing"/>
+        <w:ind w:left="4956"/>
+        <w:jc w:val="both"/>
+        <w:rPr>
+          <w:i/>
+          <w:szCs w:val="26"/>
+        </w:rPr>
+      </w:pPr>
+      <w:r>
+        <w:rPr>
+          <w:i/>
+          <w:szCs w:val="26"/>
+        </w:rPr>
+        <w:t>Sonia, 29, Elne</w:t>
+      </w:r>
+    </w:p>
+    <w:p>
+      <w:pPr>
+        <w:pStyle w:val="NoSpacing"/>
+        <w:jc w:val="both"/>
+        <w:rPr>
+          <w:szCs w:val="26"/>
+        </w:rPr>
+      </w:pPr>
+    </w:p>
+    <w:p>
+      <w:pPr>
+        <w:pStyle w:val="NoSpacing"/>
+        <w:jc w:val="both"/>
+        <w:rPr>
+          <w:szCs w:val="26"/>
+        </w:rPr>
+      </w:pPr>
+      <w:r>
+        <w:rPr>
+          <w:szCs w:val="26"/>
+        </w:rPr>
+        <w:t>Sur la première ligne se trouve le titre de chaque colonne, il faut ensuite remplir chaque ligne en respectant l’ordre des colonnes. Chaque cellule est séparée de la suivante par une virgule, et chaque ligne est séparée de la suivante par un retour chariot.</w:t>
+      </w:r>
+    </w:p>
+    <w:p>
+      <w:pPr>
+        <w:pStyle w:val="NoSpacing"/>
+        <w:jc w:val="both"/>
+        <w:rPr>
+          <w:szCs w:val="26"/>
+        </w:rPr>
+      </w:pPr>
+    </w:p>
+    <w:p>
+      <w:pPr>
+        <w:pStyle w:val="NoSpacing"/>
+        <w:jc w:val="both"/>
+        <w:rPr>
+          <w:szCs w:val="26"/>
+        </w:rPr>
+      </w:pPr>
+    </w:p>
+    <w:p>
+      <w:pPr>
+        <w:pStyle w:val="NoSpacing"/>
+        <w:jc w:val="both"/>
+        <w:rPr>
+          <w:szCs w:val="26"/>
+        </w:rPr>
+      </w:pPr>
+      <w:r>
+        <w:rPr>
+          <w:szCs w:val="26"/>
+        </w:rPr>
+        <w:t>Pour écrire dans un fichier en Java il faut d’abord renseigner son chemin dans une variable de type Path :</w:t>
+      </w:r>
+    </w:p>
+    <w:p>
+      <w:pPr>
+        <w:pStyle w:val="NoSpacing"/>
+        <w:numPr>
+          <w:ilvl w:val="0"/>
+          <w:numId w:val="2"/>
+        </w:numPr>
+        <w:jc w:val="both"/>
+        <w:rPr>
+          <w:szCs w:val="26"/>
+          <w:lang w:val="en-US"/>
+        </w:rPr>
+      </w:pPr>
+      <w:r>
+        <w:rPr>
+          <w:szCs w:val="26"/>
+          <w:lang w:val="en-US"/>
+        </w:rPr>
+        <w:t xml:space="preserve">« Path </w:t>
+      </w:r>
+      <w:proofErr w:type="spellStart"/>
+      <w:r>
+        <w:rPr>
+          <w:szCs w:val="26"/>
+          <w:lang w:val="en-US"/>
+        </w:rPr>
+        <w:t>varName</w:t>
+      </w:r>
+      <w:proofErr w:type="spellEnd"/>
+      <w:r>
+        <w:rPr>
+          <w:szCs w:val="26"/>
+          <w:lang w:val="en-US"/>
+        </w:rPr>
+        <w:t xml:space="preserve"> = </w:t>
+      </w:r>
+      <w:proofErr w:type="spellStart"/>
+      <w:r>
+        <w:rPr>
+          <w:szCs w:val="26"/>
+          <w:lang w:val="en-US"/>
+        </w:rPr>
+        <w:t>Paths.get</w:t>
+      </w:r>
+      <w:proofErr w:type="spellEnd"/>
+      <w:r>
+        <w:rPr>
+          <w:szCs w:val="26"/>
+          <w:lang w:val="en-US"/>
+        </w:rPr>
+        <w:t>(‘’</w:t>
+      </w:r>
+      <w:proofErr w:type="spellStart"/>
+      <w:r>
+        <w:rPr>
+          <w:szCs w:val="26"/>
+          <w:lang w:val="en-US"/>
+        </w:rPr>
+        <w:t>filePath</w:t>
+      </w:r>
+      <w:proofErr w:type="spellEnd"/>
+      <w:r>
+        <w:rPr>
+          <w:szCs w:val="26"/>
+          <w:lang w:val="en-US"/>
+        </w:rPr>
+        <w:t>’’) </w:t>
+      </w:r>
+      <w:proofErr w:type="gramStart"/>
+      <w:r>
+        <w:rPr>
+          <w:szCs w:val="26"/>
+          <w:lang w:val="en-US"/>
+        </w:rPr>
+        <w:t>» ;</w:t>
+      </w:r>
+      <w:proofErr w:type="gramEnd"/>
+    </w:p>
+    <w:p>
+      <w:pPr>
+        <w:pStyle w:val="NoSpacing"/>
+        <w:jc w:val="both"/>
+        <w:rPr>
+          <w:szCs w:val="26"/>
+        </w:rPr>
+      </w:pPr>
+      <w:r>
+        <w:rPr>
+          <w:szCs w:val="26"/>
+        </w:rPr>
+        <w:t>Ensuite on écrit dedans avec :</w:t>
+      </w:r>
+    </w:p>
+    <w:p>
+      <w:pPr>
+        <w:pStyle w:val="NoSpacing"/>
+        <w:numPr>
+          <w:ilvl w:val="0"/>
+          <w:numId w:val="2"/>
+        </w:numPr>
+        <w:jc w:val="both"/>
+        <w:rPr>
+          <w:szCs w:val="26"/>
+          <w:lang w:val="en-US"/>
+        </w:rPr>
+      </w:pPr>
+      <w:r>
+        <w:rPr>
+          <w:szCs w:val="26"/>
+          <w:lang w:val="en-US"/>
+        </w:rPr>
+        <w:t>« </w:t>
+      </w:r>
+      <w:proofErr w:type="spellStart"/>
+      <w:r>
+        <w:rPr>
+          <w:szCs w:val="26"/>
+          <w:lang w:val="en-US"/>
+        </w:rPr>
+        <w:t>Files.write</w:t>
+      </w:r>
+      <w:proofErr w:type="spellEnd"/>
+      <w:r>
+        <w:rPr>
+          <w:szCs w:val="26"/>
+          <w:lang w:val="en-US"/>
+        </w:rPr>
+        <w:t>(</w:t>
+      </w:r>
+      <w:proofErr w:type="spellStart"/>
+      <w:r>
+        <w:rPr>
+          <w:szCs w:val="26"/>
+          <w:lang w:val="en-US"/>
+        </w:rPr>
+        <w:t>filePath</w:t>
+      </w:r>
+      <w:proofErr w:type="spellEnd"/>
+      <w:r>
+        <w:rPr>
+          <w:szCs w:val="26"/>
+          <w:lang w:val="en-US"/>
+        </w:rPr>
+        <w:t xml:space="preserve">, </w:t>
+      </w:r>
+      <w:proofErr w:type="spellStart"/>
+      <w:r>
+        <w:rPr>
+          <w:szCs w:val="26"/>
+          <w:lang w:val="en-US"/>
+        </w:rPr>
+        <w:t>String.format</w:t>
+      </w:r>
+      <w:proofErr w:type="spellEnd"/>
+      <w:r>
+        <w:rPr>
+          <w:szCs w:val="26"/>
+          <w:lang w:val="en-US"/>
+        </w:rPr>
+        <w:t>(</w:t>
+      </w:r>
+      <w:r>
+        <w:rPr>
+          <w:szCs w:val="26"/>
+          <w:lang w:val="en-US"/>
+        </w:rPr>
+        <w:t>‘’</w:t>
+      </w:r>
+      <w:r>
+        <w:rPr>
+          <w:szCs w:val="26"/>
+          <w:lang w:val="en-US"/>
+        </w:rPr>
+        <w:t> </w:t>
+      </w:r>
+      <w:proofErr w:type="spellStart"/>
+      <w:r>
+        <w:rPr>
+          <w:szCs w:val="26"/>
+          <w:lang w:val="en-US"/>
+        </w:rPr>
+        <w:t>texte</w:t>
+      </w:r>
+      <w:proofErr w:type="spellEnd"/>
+      <w:r>
+        <w:rPr>
+          <w:szCs w:val="26"/>
+          <w:lang w:val="en-US"/>
+        </w:rPr>
+        <w:t>… </w:t>
+      </w:r>
+      <w:r>
+        <w:rPr>
+          <w:szCs w:val="26"/>
+          <w:lang w:val="en-US"/>
+        </w:rPr>
+        <w:t>‘’</w:t>
+      </w:r>
+      <w:proofErr w:type="gramStart"/>
+      <w:r>
+        <w:rPr>
+          <w:szCs w:val="26"/>
+          <w:lang w:val="en-US"/>
+        </w:rPr>
+        <w:t>).</w:t>
+      </w:r>
+      <w:proofErr w:type="spellStart"/>
+      <w:r>
+        <w:rPr>
+          <w:szCs w:val="26"/>
+          <w:lang w:val="en-US"/>
+        </w:rPr>
+        <w:t>getBytes</w:t>
+      </w:r>
+      <w:proofErr w:type="spellEnd"/>
+      <w:proofErr w:type="gramEnd"/>
+      <w:r>
+        <w:rPr>
+          <w:szCs w:val="26"/>
+          <w:lang w:val="en-US"/>
+        </w:rPr>
+        <w:t>()) ; »</w:t>
+      </w:r>
+    </w:p>
+    <w:p>
+      <w:pPr>
+        <w:pStyle w:val="NoSpacing"/>
+        <w:jc w:val="both"/>
+        <w:rPr>
+          <w:szCs w:val="26"/>
+        </w:rPr>
+      </w:pPr>
+      <w:r>
+        <w:rPr>
+          <w:szCs w:val="26"/>
+        </w:rPr>
+        <w:t xml:space="preserve">Cette </w:t>
+      </w:r>
+      <w:r>
+        <w:rPr>
+          <w:szCs w:val="26"/>
+        </w:rPr>
+        <w:t>méthode</w:t>
+      </w:r>
+      <w:r>
+        <w:rPr>
+          <w:szCs w:val="26"/>
+        </w:rPr>
+        <w:t xml:space="preserve"> va récrire dans le fichier, si on veut juste écrire à la suite il faut faire comme suit :</w:t>
+      </w:r>
+    </w:p>
+    <w:p>
+      <w:pPr>
+        <w:pStyle w:val="NoSpacing"/>
+        <w:numPr>
+          <w:ilvl w:val="0"/>
+          <w:numId w:val="2"/>
+        </w:numPr>
+        <w:jc w:val="both"/>
+        <w:rPr>
+          <w:szCs w:val="26"/>
+          <w:lang w:val="en-US"/>
+        </w:rPr>
+      </w:pPr>
+      <w:r>
+        <w:rPr>
+          <w:szCs w:val="26"/>
+          <w:lang w:val="en-US"/>
+        </w:rPr>
+        <w:t>« </w:t>
+      </w:r>
+      <w:proofErr w:type="spellStart"/>
+      <w:r>
+        <w:rPr>
+          <w:szCs w:val="26"/>
+          <w:lang w:val="en-US"/>
+        </w:rPr>
+        <w:t>Files.write</w:t>
+      </w:r>
+      <w:proofErr w:type="spellEnd"/>
+      <w:r>
+        <w:rPr>
+          <w:szCs w:val="26"/>
+          <w:lang w:val="en-US"/>
+        </w:rPr>
+        <w:t>(</w:t>
+      </w:r>
+      <w:proofErr w:type="spellStart"/>
+      <w:r>
+        <w:rPr>
+          <w:szCs w:val="26"/>
+          <w:lang w:val="en-US"/>
+        </w:rPr>
+        <w:t>filePath</w:t>
+      </w:r>
+      <w:proofErr w:type="spellEnd"/>
+      <w:r>
+        <w:rPr>
+          <w:szCs w:val="26"/>
+          <w:lang w:val="en-US"/>
+        </w:rPr>
+        <w:t xml:space="preserve">, </w:t>
+      </w:r>
+      <w:proofErr w:type="spellStart"/>
+      <w:r>
+        <w:rPr>
+          <w:szCs w:val="26"/>
+          <w:lang w:val="en-US"/>
+        </w:rPr>
+        <w:t>String.format</w:t>
+      </w:r>
+      <w:proofErr w:type="spellEnd"/>
+      <w:r>
+        <w:rPr>
+          <w:szCs w:val="26"/>
+          <w:lang w:val="en-US"/>
+        </w:rPr>
+        <w:t xml:space="preserve">(‘’ </w:t>
+      </w:r>
+      <w:proofErr w:type="spellStart"/>
+      <w:r>
+        <w:rPr>
+          <w:szCs w:val="26"/>
+          <w:lang w:val="en-US"/>
+        </w:rPr>
+        <w:t>texte</w:t>
+      </w:r>
+      <w:proofErr w:type="spellEnd"/>
+      <w:r>
+        <w:rPr>
+          <w:szCs w:val="26"/>
+          <w:lang w:val="en-US"/>
+        </w:rPr>
+        <w:t>… ‘’</w:t>
+      </w:r>
+      <w:proofErr w:type="gramStart"/>
+      <w:r>
+        <w:rPr>
+          <w:szCs w:val="26"/>
+          <w:lang w:val="en-US"/>
+        </w:rPr>
+        <w:t>).</w:t>
+      </w:r>
+      <w:proofErr w:type="spellStart"/>
+      <w:r>
+        <w:rPr>
+          <w:szCs w:val="26"/>
+          <w:lang w:val="en-US"/>
+        </w:rPr>
+        <w:t>getBytes</w:t>
+      </w:r>
+      <w:proofErr w:type="spellEnd"/>
+      <w:proofErr w:type="gramEnd"/>
+      <w:r>
+        <w:rPr>
+          <w:szCs w:val="26"/>
+          <w:lang w:val="en-US"/>
+        </w:rPr>
+        <w:t>()</w:t>
+      </w:r>
+      <w:r>
+        <w:rPr>
+          <w:szCs w:val="26"/>
+          <w:lang w:val="en-US"/>
+        </w:rPr>
+        <w:t>, APPEND</w:t>
+      </w:r>
+      <w:r>
+        <w:rPr>
+          <w:szCs w:val="26"/>
+          <w:lang w:val="en-US"/>
+        </w:rPr>
+        <w:t>) ;</w:t>
+      </w:r>
+      <w:r>
+        <w:rPr>
+          <w:szCs w:val="26"/>
+          <w:lang w:val="en-US"/>
+        </w:rPr>
+        <w:t xml:space="preserve"> </w:t>
+      </w:r>
+      <w:r>
+        <w:rPr>
+          <w:szCs w:val="26"/>
+          <w:lang w:val="en-US"/>
+        </w:rPr>
+        <w:t>»</w:t>
+      </w:r>
+    </w:p>
+    <w:p>
+      <w:pPr>
+        <w:pStyle w:val="NoSpacing"/>
+        <w:jc w:val="both"/>
+        <w:rPr>
+          <w:szCs w:val="26"/>
+          <w:lang w:val="en-US"/>
+        </w:rPr>
+      </w:pPr>
+    </w:p>
+    <w:p>
+      <w:pPr>
+        <w:pStyle w:val="NoSpacing"/>
+        <w:jc w:val="both"/>
+        <w:rPr>
+          <w:szCs w:val="26"/>
+        </w:rPr>
+      </w:pPr>
+      <w:r>
+        <w:rPr>
+          <w:szCs w:val="26"/>
+        </w:rPr>
+        <w:t>En Java, comme dans beaucoup d’autres langages, les fichiers sont lus ligne par ligne. Ainsi, le plus pertinent est de l’ouvrir dans une variable de type List pour aller la lire à l’aide d’une boucle :</w:t>
+      </w:r>
+    </w:p>
+    <w:p>
+      <w:pPr>
+        <w:pStyle w:val="NoSpacing"/>
+        <w:numPr>
+          <w:ilvl w:val="0"/>
+          <w:numId w:val="2"/>
+        </w:numPr>
+        <w:jc w:val="both"/>
+        <w:rPr>
+          <w:szCs w:val="26"/>
+          <w:lang w:val="en-US"/>
+        </w:rPr>
+      </w:pPr>
+      <w:r>
+        <w:rPr>
+          <w:szCs w:val="26"/>
+          <w:lang w:val="en-US"/>
+        </w:rPr>
+        <w:t xml:space="preserve">« List&lt;String&gt; </w:t>
+      </w:r>
+      <w:proofErr w:type="spellStart"/>
+      <w:r>
+        <w:rPr>
+          <w:szCs w:val="26"/>
+          <w:lang w:val="en-US"/>
+        </w:rPr>
+        <w:t>varName</w:t>
+      </w:r>
+      <w:proofErr w:type="spellEnd"/>
+      <w:r>
+        <w:rPr>
+          <w:szCs w:val="26"/>
+          <w:lang w:val="en-US"/>
+        </w:rPr>
+        <w:t xml:space="preserve"> = </w:t>
+      </w:r>
+      <w:proofErr w:type="spellStart"/>
+      <w:r>
+        <w:rPr>
+          <w:szCs w:val="26"/>
+          <w:lang w:val="en-US"/>
+        </w:rPr>
+        <w:t>Files.readAllLines</w:t>
+      </w:r>
+      <w:proofErr w:type="spellEnd"/>
+      <w:r>
+        <w:rPr>
+          <w:szCs w:val="26"/>
+          <w:lang w:val="en-US"/>
+        </w:rPr>
+        <w:t>(</w:t>
+      </w:r>
+      <w:proofErr w:type="spellStart"/>
+      <w:r>
+        <w:rPr>
+          <w:szCs w:val="26"/>
+          <w:lang w:val="en-US"/>
+        </w:rPr>
+        <w:t>file</w:t>
+      </w:r>
+      <w:r>
+        <w:rPr>
+          <w:szCs w:val="26"/>
+          <w:lang w:val="en-US"/>
+        </w:rPr>
+        <w:t>Path</w:t>
+      </w:r>
+      <w:proofErr w:type="spellEnd"/>
+      <w:proofErr w:type="gramStart"/>
+      <w:r>
+        <w:rPr>
+          <w:szCs w:val="26"/>
+          <w:lang w:val="en-US"/>
+        </w:rPr>
+        <w:t>) ;</w:t>
+      </w:r>
+      <w:proofErr w:type="gramEnd"/>
+      <w:r>
+        <w:rPr>
+          <w:szCs w:val="26"/>
+          <w:lang w:val="en-US"/>
+        </w:rPr>
+        <w:t> »</w:t>
+      </w:r>
+    </w:p>
+    <w:p>
+      <w:pPr>
+        <w:pStyle w:val="NoSpacing"/>
+        <w:jc w:val="both"/>
+        <w:rPr>
+          <w:szCs w:val="26"/>
+          <w:lang w:val="en-US"/>
+        </w:rPr>
+      </w:pPr>
+    </w:p>
+    <w:p>
+      <w:pPr>
+        <w:pStyle w:val="NoSpacing"/>
+        <w:jc w:val="both"/>
+        <w:rPr>
+          <w:szCs w:val="26"/>
+          <w:lang w:val="en-US"/>
+        </w:rPr>
+      </w:pPr>
+    </w:p>
+    <w:p>
+      <w:pPr>
+        <w:pStyle w:val="NoSpacing"/>
+        <w:numPr>
+          <w:ilvl w:val="0"/>
+          <w:numId w:val="12"/>
+        </w:numPr>
+        <w:jc w:val="both"/>
+        <w:rPr>
+          <w:b/>
+          <w:sz w:val="26"/>
+          <w:szCs w:val="26"/>
+          <w:u w:val="single" w:color="70AD47" w:themeColor="accent6"/>
+        </w:rPr>
+      </w:pPr>
+      <w:r>
+        <w:rPr>
+          <w:b/>
+          <w:sz w:val="26"/>
+          <w:szCs w:val="26"/>
+          <w:u w:val="single" w:color="70AD47" w:themeColor="accent6"/>
+        </w:rPr>
+        <w:t>Installez et utilisez votre première dépendance :</w:t>
+      </w:r>
+    </w:p>
+    <w:p>
+      <w:pPr>
+        <w:pStyle w:val="NoSpacing"/>
+        <w:jc w:val="both"/>
+        <w:rPr>
+          <w:szCs w:val="26"/>
+        </w:rPr>
+      </w:pPr>
+    </w:p>
+    <w:p>
+      <w:pPr>
+        <w:pStyle w:val="NoSpacing"/>
+        <w:jc w:val="both"/>
+        <w:rPr>
+          <w:szCs w:val="26"/>
+        </w:rPr>
+      </w:pPr>
+      <w:r>
+        <w:rPr>
+          <w:szCs w:val="26"/>
+        </w:rPr>
+        <w:t>Texte…</w:t>
+      </w:r>
       <w:bookmarkStart w:id="0" w:name="_GoBack"/>
       <w:bookmarkEnd w:id="0"/>
     </w:p>
@@ -2650,6 +4019,184 @@
     </w:lvl>
   </w:abstractNum>
   <w:abstractNum w:abstractNumId="4" w15:restartNumberingAfterBreak="0">
+    <w:nsid w:val="19726E00"/>
+    <w:multiLevelType w:val="hybridMultilevel"/>
+    <w:tmpl w:val="5C3831DC"/>
+    <w:lvl w:ilvl="0" w:tplc="8626C746">
+      <w:start w:val="1"/>
+      <w:numFmt w:val="upperRoman"/>
+      <w:lvlText w:val="%1."/>
+      <w:lvlJc w:val="left"/>
+      <w:pPr>
+        <w:ind w:left="1428" w:hanging="720"/>
+      </w:pPr>
+      <w:rPr>
+        <w:rFonts w:hint="default"/>
+      </w:rPr>
+    </w:lvl>
+    <w:lvl w:ilvl="1" w:tplc="040C0019" w:tentative="1">
+      <w:start w:val="1"/>
+      <w:numFmt w:val="lowerLetter"/>
+      <w:lvlText w:val="%2."/>
+      <w:lvlJc w:val="left"/>
+      <w:pPr>
+        <w:ind w:left="1788" w:hanging="360"/>
+      </w:pPr>
+    </w:lvl>
+    <w:lvl w:ilvl="2" w:tplc="040C001B" w:tentative="1">
+      <w:start w:val="1"/>
+      <w:numFmt w:val="lowerRoman"/>
+      <w:lvlText w:val="%3."/>
+      <w:lvlJc w:val="right"/>
+      <w:pPr>
+        <w:ind w:left="2508" w:hanging="180"/>
+      </w:pPr>
+    </w:lvl>
+    <w:lvl w:ilvl="3" w:tplc="040C000F" w:tentative="1">
+      <w:start w:val="1"/>
+      <w:numFmt w:val="decimal"/>
+      <w:lvlText w:val="%4."/>
+      <w:lvlJc w:val="left"/>
+      <w:pPr>
+        <w:ind w:left="3228" w:hanging="360"/>
+      </w:pPr>
+    </w:lvl>
+    <w:lvl w:ilvl="4" w:tplc="040C0019" w:tentative="1">
+      <w:start w:val="1"/>
+      <w:numFmt w:val="lowerLetter"/>
+      <w:lvlText w:val="%5."/>
+      <w:lvlJc w:val="left"/>
+      <w:pPr>
+        <w:ind w:left="3948" w:hanging="360"/>
+      </w:pPr>
+    </w:lvl>
+    <w:lvl w:ilvl="5" w:tplc="040C001B" w:tentative="1">
+      <w:start w:val="1"/>
+      <w:numFmt w:val="lowerRoman"/>
+      <w:lvlText w:val="%6."/>
+      <w:lvlJc w:val="right"/>
+      <w:pPr>
+        <w:ind w:left="4668" w:hanging="180"/>
+      </w:pPr>
+    </w:lvl>
+    <w:lvl w:ilvl="6" w:tplc="040C000F" w:tentative="1">
+      <w:start w:val="1"/>
+      <w:numFmt w:val="decimal"/>
+      <w:lvlText w:val="%7."/>
+      <w:lvlJc w:val="left"/>
+      <w:pPr>
+        <w:ind w:left="5388" w:hanging="360"/>
+      </w:pPr>
+    </w:lvl>
+    <w:lvl w:ilvl="7" w:tplc="040C0019" w:tentative="1">
+      <w:start w:val="1"/>
+      <w:numFmt w:val="lowerLetter"/>
+      <w:lvlText w:val="%8."/>
+      <w:lvlJc w:val="left"/>
+      <w:pPr>
+        <w:ind w:left="6108" w:hanging="360"/>
+      </w:pPr>
+    </w:lvl>
+    <w:lvl w:ilvl="8" w:tplc="040C001B" w:tentative="1">
+      <w:start w:val="1"/>
+      <w:numFmt w:val="lowerRoman"/>
+      <w:lvlText w:val="%9."/>
+      <w:lvlJc w:val="right"/>
+      <w:pPr>
+        <w:ind w:left="6828" w:hanging="180"/>
+      </w:pPr>
+    </w:lvl>
+  </w:abstractNum>
+  <w:abstractNum w:abstractNumId="5" w15:restartNumberingAfterBreak="0">
+    <w:nsid w:val="1AB9606F"/>
+    <w:multiLevelType w:val="hybridMultilevel"/>
+    <w:tmpl w:val="5C3831DC"/>
+    <w:lvl w:ilvl="0" w:tplc="8626C746">
+      <w:start w:val="1"/>
+      <w:numFmt w:val="upperRoman"/>
+      <w:lvlText w:val="%1."/>
+      <w:lvlJc w:val="left"/>
+      <w:pPr>
+        <w:ind w:left="1428" w:hanging="720"/>
+      </w:pPr>
+      <w:rPr>
+        <w:rFonts w:hint="default"/>
+      </w:rPr>
+    </w:lvl>
+    <w:lvl w:ilvl="1" w:tplc="040C0019" w:tentative="1">
+      <w:start w:val="1"/>
+      <w:numFmt w:val="lowerLetter"/>
+      <w:lvlText w:val="%2."/>
+      <w:lvlJc w:val="left"/>
+      <w:pPr>
+        <w:ind w:left="1788" w:hanging="360"/>
+      </w:pPr>
+    </w:lvl>
+    <w:lvl w:ilvl="2" w:tplc="040C001B" w:tentative="1">
+      <w:start w:val="1"/>
+      <w:numFmt w:val="lowerRoman"/>
+      <w:lvlText w:val="%3."/>
+      <w:lvlJc w:val="right"/>
+      <w:pPr>
+        <w:ind w:left="2508" w:hanging="180"/>
+      </w:pPr>
+    </w:lvl>
+    <w:lvl w:ilvl="3" w:tplc="040C000F" w:tentative="1">
+      <w:start w:val="1"/>
+      <w:numFmt w:val="decimal"/>
+      <w:lvlText w:val="%4."/>
+      <w:lvlJc w:val="left"/>
+      <w:pPr>
+        <w:ind w:left="3228" w:hanging="360"/>
+      </w:pPr>
+    </w:lvl>
+    <w:lvl w:ilvl="4" w:tplc="040C0019" w:tentative="1">
+      <w:start w:val="1"/>
+      <w:numFmt w:val="lowerLetter"/>
+      <w:lvlText w:val="%5."/>
+      <w:lvlJc w:val="left"/>
+      <w:pPr>
+        <w:ind w:left="3948" w:hanging="360"/>
+      </w:pPr>
+    </w:lvl>
+    <w:lvl w:ilvl="5" w:tplc="040C001B" w:tentative="1">
+      <w:start w:val="1"/>
+      <w:numFmt w:val="lowerRoman"/>
+      <w:lvlText w:val="%6."/>
+      <w:lvlJc w:val="right"/>
+      <w:pPr>
+        <w:ind w:left="4668" w:hanging="180"/>
+      </w:pPr>
+    </w:lvl>
+    <w:lvl w:ilvl="6" w:tplc="040C000F" w:tentative="1">
+      <w:start w:val="1"/>
+      <w:numFmt w:val="decimal"/>
+      <w:lvlText w:val="%7."/>
+      <w:lvlJc w:val="left"/>
+      <w:pPr>
+        <w:ind w:left="5388" w:hanging="360"/>
+      </w:pPr>
+    </w:lvl>
+    <w:lvl w:ilvl="7" w:tplc="040C0019" w:tentative="1">
+      <w:start w:val="1"/>
+      <w:numFmt w:val="lowerLetter"/>
+      <w:lvlText w:val="%8."/>
+      <w:lvlJc w:val="left"/>
+      <w:pPr>
+        <w:ind w:left="6108" w:hanging="360"/>
+      </w:pPr>
+    </w:lvl>
+    <w:lvl w:ilvl="8" w:tplc="040C001B" w:tentative="1">
+      <w:start w:val="1"/>
+      <w:numFmt w:val="lowerRoman"/>
+      <w:lvlText w:val="%9."/>
+      <w:lvlJc w:val="right"/>
+      <w:pPr>
+        <w:ind w:left="6828" w:hanging="180"/>
+      </w:pPr>
+    </w:lvl>
+  </w:abstractNum>
+  <w:abstractNum w:abstractNumId="6" w15:restartNumberingAfterBreak="0">
     <w:nsid w:val="31A70CCA"/>
     <w:multiLevelType w:val="hybridMultilevel"/>
     <w:tmpl w:val="5C3831DC"/>
@@ -2738,7 +4285,7 @@
       </w:pPr>
     </w:lvl>
   </w:abstractNum>
-  <w:abstractNum w:abstractNumId="5" w15:restartNumberingAfterBreak="0">
+  <w:abstractNum w:abstractNumId="7" w15:restartNumberingAfterBreak="0">
     <w:nsid w:val="4C9B27D2"/>
     <w:multiLevelType w:val="hybridMultilevel"/>
     <w:tmpl w:val="22740652"/>
@@ -2827,7 +4374,7 @@
       </w:pPr>
     </w:lvl>
   </w:abstractNum>
-  <w:abstractNum w:abstractNumId="6" w15:restartNumberingAfterBreak="0">
+  <w:abstractNum w:abstractNumId="8" w15:restartNumberingAfterBreak="0">
     <w:nsid w:val="5AE01AC1"/>
     <w:multiLevelType w:val="hybridMultilevel"/>
     <w:tmpl w:val="091241B4"/>
@@ -2916,7 +4463,7 @@
       </w:pPr>
     </w:lvl>
   </w:abstractNum>
-  <w:abstractNum w:abstractNumId="7" w15:restartNumberingAfterBreak="0">
+  <w:abstractNum w:abstractNumId="9" w15:restartNumberingAfterBreak="0">
     <w:nsid w:val="623305D8"/>
     <w:multiLevelType w:val="hybridMultilevel"/>
     <w:tmpl w:val="25965612"/>
@@ -3005,7 +4552,7 @@
       </w:pPr>
     </w:lvl>
   </w:abstractNum>
-  <w:abstractNum w:abstractNumId="8" w15:restartNumberingAfterBreak="0">
+  <w:abstractNum w:abstractNumId="10" w15:restartNumberingAfterBreak="0">
     <w:nsid w:val="64111A49"/>
     <w:multiLevelType w:val="hybridMultilevel"/>
     <w:tmpl w:val="86C2423A"/>
@@ -3094,7 +4641,7 @@
       </w:pPr>
     </w:lvl>
   </w:abstractNum>
-  <w:abstractNum w:abstractNumId="9" w15:restartNumberingAfterBreak="0">
+  <w:abstractNum w:abstractNumId="11" w15:restartNumberingAfterBreak="0">
     <w:nsid w:val="6680137A"/>
     <w:multiLevelType w:val="hybridMultilevel"/>
     <w:tmpl w:val="97307EAC"/>
@@ -3184,13 +4731,13 @@
     </w:lvl>
   </w:abstractNum>
   <w:num w:numId="1">
-    <w:abstractNumId w:val="9"/>
+    <w:abstractNumId w:val="11"/>
   </w:num>
   <w:num w:numId="2">
     <w:abstractNumId w:val="1"/>
   </w:num>
   <w:num w:numId="3">
-    <w:abstractNumId w:val="7"/>
+    <w:abstractNumId w:val="9"/>
   </w:num>
   <w:num w:numId="4">
     <w:abstractNumId w:val="2"/>
@@ -3202,15 +4749,21 @@
     <w:abstractNumId w:val="0"/>
   </w:num>
   <w:num w:numId="7">
+    <w:abstractNumId w:val="7"/>
+  </w:num>
+  <w:num w:numId="8">
+    <w:abstractNumId w:val="10"/>
+  </w:num>
+  <w:num w:numId="9">
+    <w:abstractNumId w:val="8"/>
+  </w:num>
+  <w:num w:numId="10">
+    <w:abstractNumId w:val="6"/>
+  </w:num>
+  <w:num w:numId="11">
     <w:abstractNumId w:val="5"/>
   </w:num>
-  <w:num w:numId="8">
-    <w:abstractNumId w:val="8"/>
-  </w:num>
-  <w:num w:numId="9">
-    <w:abstractNumId w:val="6"/>
-  </w:num>
-  <w:num w:numId="10">
+  <w:num w:numId="12">
     <w:abstractNumId w:val="4"/>
   </w:num>
 </w:numbering>
@@ -3919,4 +5472,16 @@
     </a:ext>
   </a:extLst>
 </a:theme>
+</file>
+
+<file path=customXml/item1.xml><?xml version="1.0" encoding="utf-8"?>
+<b:Sources xmlns:b="http://schemas.openxmlformats.org/officeDocument/2006/bibliography" xmlns="http://schemas.openxmlformats.org/officeDocument/2006/bibliography" SelectedStyle="\APASixthEditionOfficeOnline.xsl" StyleName="APA" Version="6"/>
+</file>
+
+<file path=customXml/itemProps1.xml><?xml version="1.0" encoding="utf-8"?>
+<ds:datastoreItem xmlns:ds="http://schemas.openxmlformats.org/officeDocument/2006/customXml" ds:itemID="{4CE7ACAC-0201-42D8-BCA9-57FF444322E9}">
+  <ds:schemaRefs>
+    <ds:schemaRef ds:uri="http://schemas.openxmlformats.org/officeDocument/2006/bibliography"/>
+  </ds:schemaRefs>
+</ds:datastoreItem>
 </file>
</xml_diff>

<commit_message>
Final commit - end of course project
</commit_message>
<xml_diff>
--- a/Java2.docx
+++ b/Java2.docx
@@ -142,15 +142,7 @@
         <w:t xml:space="preserve">d’autres secteurs tels que </w:t>
       </w:r>
       <w:r>
-        <w:t xml:space="preserve">le </w:t>
-      </w:r>
-      <w:proofErr w:type="spellStart"/>
-      <w:r>
-        <w:t>big</w:t>
-      </w:r>
-      <w:proofErr w:type="spellEnd"/>
-      <w:r>
-        <w:t>-data, le mobile ou même les serveurs de jeux</w:t>
+        <w:t>le big-data, le mobile ou même les serveurs de jeux</w:t>
       </w:r>
       <w:r>
         <w:t xml:space="preserve"> en ligne et reste même le langage le plus rependu le plus rependu en entreprise </w:t>
@@ -238,7 +230,6 @@
         <w:pStyle w:val="NoSpacing"/>
         <w:jc w:val="both"/>
       </w:pPr>
-      <w:proofErr w:type="gramStart"/>
       <w:r>
         <w:rPr>
           <w:b/>
@@ -246,7 +237,6 @@
         </w:rPr>
         <w:t>/!\</w:t>
       </w:r>
-      <w:proofErr w:type="gramEnd"/>
       <w:r>
         <w:rPr>
           <w:b/>
@@ -266,15 +256,7 @@
         <w:t>technologies</w:t>
       </w:r>
       <w:r>
-        <w:t xml:space="preserve"> Microsoft .NET ou même d’autres langages tels que PHP, </w:t>
-      </w:r>
-      <w:proofErr w:type="spellStart"/>
-      <w:r>
-        <w:t>NodeJS</w:t>
-      </w:r>
-      <w:proofErr w:type="spellEnd"/>
-      <w:r>
-        <w:t>, Ruby.</w:t>
+        <w:t xml:space="preserve"> Microsoft .NET ou même d’autres langages tels que PHP, NodeJS, Ruby.</w:t>
       </w:r>
     </w:p>
     <w:p>
@@ -340,15 +322,7 @@
         <w:jc w:val="both"/>
       </w:pPr>
       <w:r>
-        <w:t>Java fait partie des langages intermédiaires (ou pseudo compilés). C’est-à-dire que le code source est partiellement compilé pour donner ce qu’on appelle le « </w:t>
-      </w:r>
-      <w:proofErr w:type="spellStart"/>
-      <w:r>
-        <w:t>ByteCode</w:t>
-      </w:r>
-      <w:proofErr w:type="spellEnd"/>
-      <w:r>
-        <w:t> ». C’est ce byte code que l’interpréteur (la Java Virtual Machine) va lire. On gagne en performances car une partie du code est déjà compréhensible par la machine.</w:t>
+        <w:t>Java fait partie des langages intermédiaires (ou pseudo compilés). C’est-à-dire que le code source est partiellement compilé pour donner ce qu’on appelle le « ByteCode ». C’est ce byte code que l’interpréteur (la Java Virtual Machine) va lire. On gagne en performances car une partie du code est déjà compréhensible par la machine.</w:t>
       </w:r>
     </w:p>
     <w:p>
@@ -382,15 +356,7 @@
         <w:jc w:val="both"/>
       </w:pPr>
       <w:r>
-        <w:t xml:space="preserve">D’un compilateur (passage du code source au </w:t>
-      </w:r>
-      <w:proofErr w:type="spellStart"/>
-      <w:r>
-        <w:t>ByteCode</w:t>
-      </w:r>
-      <w:proofErr w:type="spellEnd"/>
-      <w:r>
-        <w:t>)</w:t>
+        <w:t>D’un compilateur (passage du code source au ByteCode)</w:t>
       </w:r>
     </w:p>
     <w:p>
@@ -442,46 +408,22 @@
         <w:jc w:val="both"/>
       </w:pPr>
       <w:r>
-        <w:t xml:space="preserve">D’un interprétateur (passage du </w:t>
-      </w:r>
-      <w:proofErr w:type="spellStart"/>
-      <w:r>
-        <w:t>ByteCode</w:t>
-      </w:r>
-      <w:proofErr w:type="spellEnd"/>
-      <w:r>
-        <w:t xml:space="preserve"> au code machine)</w:t>
-      </w:r>
-    </w:p>
-    <w:p>
-      <w:pPr>
-        <w:pStyle w:val="NoSpacing"/>
-        <w:jc w:val="both"/>
-      </w:pPr>
-    </w:p>
-    <w:p>
-      <w:pPr>
-        <w:pStyle w:val="NoSpacing"/>
-        <w:jc w:val="both"/>
-      </w:pPr>
-      <w:r>
-        <w:t xml:space="preserve">La JVM est tellement puissante est aboutie qu’il est courant de compiler d’autres langages vers du </w:t>
-      </w:r>
-      <w:proofErr w:type="spellStart"/>
-      <w:r>
-        <w:t>ByteCode</w:t>
-      </w:r>
-      <w:proofErr w:type="spellEnd"/>
-      <w:r>
-        <w:t xml:space="preserve"> Java. Cela rend compatible d’autres langage avec le Java (</w:t>
-      </w:r>
-      <w:proofErr w:type="spellStart"/>
-      <w:r>
-        <w:t>Jython</w:t>
-      </w:r>
-      <w:proofErr w:type="spellEnd"/>
-      <w:r>
-        <w:t xml:space="preserve"> pour Python par exemple).</w:t>
+        <w:t>D’un interprétateur (passage du ByteCode au code machine)</w:t>
+      </w:r>
+    </w:p>
+    <w:p>
+      <w:pPr>
+        <w:pStyle w:val="NoSpacing"/>
+        <w:jc w:val="both"/>
+      </w:pPr>
+    </w:p>
+    <w:p>
+      <w:pPr>
+        <w:pStyle w:val="NoSpacing"/>
+        <w:jc w:val="both"/>
+      </w:pPr>
+      <w:r>
+        <w:t>La JVM est tellement puissante est aboutie qu’il est courant de compiler d’autres langages vers du ByteCode Java. Cela rend compatible d’autres langage avec le Java (Jython pour Python par exemple).</w:t>
       </w:r>
     </w:p>
     <w:p>
@@ -548,15 +490,7 @@
         <w:jc w:val="both"/>
       </w:pPr>
       <w:r>
-        <w:t xml:space="preserve">Comme dit plus haut, Java est un langage intermédiaire donc dont une partie est compilée (en </w:t>
-      </w:r>
-      <w:proofErr w:type="spellStart"/>
-      <w:r>
-        <w:t>ByteCode</w:t>
-      </w:r>
-      <w:proofErr w:type="spellEnd"/>
-      <w:r>
-        <w:t>, interprété directement par la JVM) :</w:t>
+        <w:t>Comme dit plus haut, Java est un langage intermédiaire donc dont une partie est compilée (en ByteCode, interprété directement par la JVM) :</w:t>
       </w:r>
     </w:p>
     <w:p>
@@ -583,39 +517,7 @@
         <w:jc w:val="both"/>
       </w:pPr>
       <w:r>
-        <w:t xml:space="preserve">On le compile </w:t>
-      </w:r>
-      <w:proofErr w:type="spellStart"/>
-      <w:r>
-        <w:t>grace</w:t>
-      </w:r>
-      <w:proofErr w:type="spellEnd"/>
-      <w:r>
-        <w:t xml:space="preserve"> à la commande « </w:t>
-      </w:r>
-      <w:proofErr w:type="spellStart"/>
-      <w:r>
-        <w:t>javac</w:t>
-      </w:r>
-      <w:proofErr w:type="spellEnd"/>
-      <w:r>
-        <w:t xml:space="preserve"> fichier.java » (</w:t>
-      </w:r>
-      <w:proofErr w:type="spellStart"/>
-      <w:r>
-        <w:t>javac</w:t>
-      </w:r>
-      <w:proofErr w:type="spellEnd"/>
-      <w:r>
-        <w:t xml:space="preserve"> pour java </w:t>
-      </w:r>
-      <w:proofErr w:type="spellStart"/>
-      <w:r>
-        <w:t>compilator</w:t>
-      </w:r>
-      <w:proofErr w:type="spellEnd"/>
-      <w:r>
-        <w:t>)</w:t>
+        <w:t>On le compile grace à la commande « javac fichier.java » (javac pour java compilator)</w:t>
       </w:r>
     </w:p>
     <w:p>
@@ -628,15 +530,7 @@
         <w:jc w:val="both"/>
       </w:pPr>
       <w:r>
-        <w:t xml:space="preserve">On lance le nouveau fichier crée avec la commande « java </w:t>
-      </w:r>
-      <w:proofErr w:type="spellStart"/>
-      <w:r>
-        <w:t>fichier.class</w:t>
-      </w:r>
-      <w:proofErr w:type="spellEnd"/>
-      <w:r>
-        <w:t> »</w:t>
+        <w:t>On lance le nouveau fichier crée avec la commande « java fichier.class »</w:t>
       </w:r>
     </w:p>
     <w:p>
@@ -694,23 +588,7 @@
         <w:jc w:val="both"/>
       </w:pPr>
       <w:r>
-        <w:t xml:space="preserve">Les IDE (pour Integrated </w:t>
-      </w:r>
-      <w:proofErr w:type="spellStart"/>
-      <w:r>
-        <w:t>Development</w:t>
-      </w:r>
-      <w:proofErr w:type="spellEnd"/>
-      <w:r>
-        <w:t xml:space="preserve"> </w:t>
-      </w:r>
-      <w:proofErr w:type="spellStart"/>
-      <w:r>
-        <w:t>Environment</w:t>
-      </w:r>
-      <w:proofErr w:type="spellEnd"/>
-      <w:r>
-        <w:t>) sont de puissants éditeurs de code censés aidés les développeurs à développer plus rapidement et simplement grâce à de puissants outils directement intégrés comme :</w:t>
+        <w:t>Les IDE (pour Integrated Development Environment) sont de puissants éditeurs de code censés aidés les développeurs à développer plus rapidement et simplement grâce à de puissants outils directement intégrés comme :</w:t>
       </w:r>
     </w:p>
     <w:p>
@@ -762,13 +640,8 @@
         <w:jc w:val="both"/>
       </w:pPr>
       <w:r>
-        <w:t xml:space="preserve">Outils de </w:t>
-      </w:r>
-      <w:proofErr w:type="spellStart"/>
-      <w:r>
-        <w:t>debbuging</w:t>
-      </w:r>
-      <w:proofErr w:type="spellEnd"/>
+        <w:t>Outils de debbuging</w:t>
+      </w:r>
     </w:p>
     <w:p>
       <w:pPr>
@@ -795,13 +668,8 @@
         <w:jc w:val="both"/>
       </w:pPr>
       <w:r>
-        <w:t xml:space="preserve">L’IDE Java utilisé dans ce cours s’appelle </w:t>
-      </w:r>
-      <w:proofErr w:type="spellStart"/>
-      <w:r>
-        <w:t>IntelliJ</w:t>
-      </w:r>
-      <w:proofErr w:type="spellEnd"/>
+        <w:t>L’IDE Java utilisé dans ce cours s’appelle IntelliJ</w:t>
+      </w:r>
       <w:r>
         <w:t xml:space="preserve"> (dans sa version open source)</w:t>
       </w:r>
@@ -815,15 +683,7 @@
         <w:t xml:space="preserve"> par le très po</w:t>
       </w:r>
       <w:r>
-        <w:t xml:space="preserve">pulaire et performant </w:t>
-      </w:r>
-      <w:proofErr w:type="spellStart"/>
-      <w:r>
-        <w:t>JetBrain</w:t>
-      </w:r>
-      <w:proofErr w:type="spellEnd"/>
-      <w:r>
-        <w:t>.</w:t>
+        <w:t>pulaire et performant JetBrain.</w:t>
       </w:r>
       <w:r>
         <w:t xml:space="preserve"> Les IDE proposent différents outils regroupés en « sous-fenêtres » aussi appelées « vues », par exemple la vue « Projet », ou la vue « Terminale », etc…</w:t>
@@ -847,15 +707,7 @@
         <w:jc w:val="both"/>
       </w:pPr>
       <w:r>
-        <w:t xml:space="preserve">Les projets Java sont composés d’un grand nombre de fichier, chacun d’entre eux </w:t>
-      </w:r>
-      <w:proofErr w:type="spellStart"/>
-      <w:r>
-        <w:t>representant</w:t>
-      </w:r>
-      <w:proofErr w:type="spellEnd"/>
-      <w:r>
-        <w:t xml:space="preserve"> une partie logique de l’application (Home sert à décrire une maison, Calcul pourra contenir diverses opérations de calcul, etc…). </w:t>
+        <w:t xml:space="preserve">Les projets Java sont composés d’un grand nombre de fichier, chacun d’entre eux representant une partie logique de l’application (Home sert à décrire une maison, Calcul pourra contenir diverses opérations de calcul, etc…). </w:t>
       </w:r>
       <w:r>
         <w:t>Cela se traduit dans l’arborescence du projet par un classement des fichiers en différents sous dossiers, chaque sous dossier étant un package. Deux fichiers peuvent avoir le même nom de fichier sans risquer de conflit si et seulement s’ils appartiennent tous deux à deux packages différents. Cela permet également de faciliter l’import de code source en provenance d’un autre développeur dans notre propre projet.</w:t>
@@ -877,27 +729,7 @@
         <w:jc w:val="both"/>
       </w:pPr>
       <w:r>
-        <w:t>Par convention on nomme les package selon un nom de domaine que l’on possède. Par exemple, les packages Java utilisés par Google commencent par « </w:t>
-      </w:r>
-      <w:proofErr w:type="spellStart"/>
-      <w:proofErr w:type="gramStart"/>
-      <w:r>
-        <w:t>com.google</w:t>
-      </w:r>
-      <w:proofErr w:type="spellEnd"/>
-      <w:proofErr w:type="gramEnd"/>
-      <w:r>
-        <w:t> ». Dans notre cas, nous utiliserons la dénomination suivante : « </w:t>
-      </w:r>
-      <w:proofErr w:type="spellStart"/>
-      <w:proofErr w:type="gramStart"/>
-      <w:r>
-        <w:t>OC.Wals</w:t>
-      </w:r>
-      <w:proofErr w:type="spellEnd"/>
-      <w:proofErr w:type="gramEnd"/>
-      <w:r>
-        <w:t> »</w:t>
+        <w:t>Par convention on nomme les package selon un nom de domaine que l’on possède. Par exemple, les packages Java utilisés par Google commencent par « com.google ». Dans notre cas, nous utiliserons la dénomination suivante : « OC.Wals »</w:t>
       </w:r>
     </w:p>
     <w:p>
@@ -910,15 +742,7 @@
         <w:jc w:val="both"/>
       </w:pPr>
       <w:r>
-        <w:t>Le code source de notre projet, lui, se trouve dans le dossier « </w:t>
-      </w:r>
-      <w:proofErr w:type="spellStart"/>
-      <w:r>
-        <w:t>src</w:t>
-      </w:r>
-      <w:proofErr w:type="spellEnd"/>
-      <w:r>
-        <w:t> »</w:t>
+        <w:t>Le code source de notre projet, lui, se trouve dans le dossier « src »</w:t>
       </w:r>
     </w:p>
     <w:p>
@@ -957,15 +781,7 @@
         <w:jc w:val="both"/>
       </w:pPr>
       <w:r>
-        <w:t>Décortiquons la commande suivante : « </w:t>
-      </w:r>
-      <w:proofErr w:type="spellStart"/>
-      <w:r>
-        <w:t>System.out.println</w:t>
-      </w:r>
-      <w:proofErr w:type="spellEnd"/>
-      <w:r>
-        <w:t>(‘’Hello World !’’) ; »</w:t>
+        <w:t>Décortiquons la commande suivante : « System.out.println(‘’Hello World !’’) ; »</w:t>
       </w:r>
     </w:p>
     <w:p>
@@ -990,13 +806,8 @@
         </w:numPr>
         <w:jc w:val="both"/>
       </w:pPr>
-      <w:proofErr w:type="gramStart"/>
-      <w:r>
-        <w:t>out</w:t>
-      </w:r>
-      <w:proofErr w:type="gramEnd"/>
-      <w:r>
-        <w:t xml:space="preserve"> indique qu’on souhaite utiliser la sortie standard</w:t>
+      <w:r>
+        <w:t>out indique qu’on souhaite utiliser la sortie standard</w:t>
       </w:r>
     </w:p>
     <w:p>
@@ -1008,15 +819,8 @@
         </w:numPr>
         <w:jc w:val="both"/>
       </w:pPr>
-      <w:proofErr w:type="spellStart"/>
-      <w:proofErr w:type="gramStart"/>
-      <w:r>
-        <w:t>println</w:t>
-      </w:r>
-      <w:proofErr w:type="spellEnd"/>
-      <w:proofErr w:type="gramEnd"/>
-      <w:r>
-        <w:t xml:space="preserve"> est la fonction correspondant à l’affichage d’un texte donné en argument (entre parenthèses)</w:t>
+      <w:r>
+        <w:t>println est la fonction correspondant à l’affichage d’un texte donné en argument (entre parenthèses)</w:t>
       </w:r>
     </w:p>
     <w:p>
@@ -1040,15 +844,7 @@
         <w:t>Pour exporter un programme Java, il faut le passer au format .jar qui est en fait un simple dossier d’archive contenant toutes les classes du programme et ses fichiers de configuration.</w:t>
       </w:r>
       <w:r>
-        <w:t xml:space="preserve"> Cela passe par la création d’</w:t>
-      </w:r>
-      <w:proofErr w:type="spellStart"/>
-      <w:r>
-        <w:t>Artifacts</w:t>
-      </w:r>
-      <w:proofErr w:type="spellEnd"/>
-      <w:r>
-        <w:t xml:space="preserve"> dont la procédure est détaillée dans l’actuel chapitre de ce cours (voir section « Comment exporter notre programme » sur le cours online).</w:t>
+        <w:t xml:space="preserve"> Cela passe par la création d’Artifacts dont la procédure est détaillée dans l’actuel chapitre de ce cours (voir section « Comment exporter notre programme » sur le cours online).</w:t>
       </w:r>
     </w:p>
     <w:p>
@@ -1106,31 +902,7 @@
         <w:jc w:val="both"/>
       </w:pPr>
       <w:r>
-        <w:t xml:space="preserve">En Java, contrairement au PHP ou au </w:t>
-      </w:r>
-      <w:proofErr w:type="spellStart"/>
-      <w:r>
-        <w:t>Javascript</w:t>
-      </w:r>
-      <w:proofErr w:type="spellEnd"/>
-      <w:r>
-        <w:t>, les variables sont typées. Il faut donc les définir elles et leur type avant de pouvoir les utiliser, par exemple : « </w:t>
-      </w:r>
-      <w:proofErr w:type="spellStart"/>
-      <w:r>
-        <w:t>int</w:t>
-      </w:r>
-      <w:proofErr w:type="spellEnd"/>
-      <w:r>
-        <w:t xml:space="preserve"> </w:t>
-      </w:r>
-      <w:proofErr w:type="spellStart"/>
-      <w:r>
-        <w:t>age</w:t>
-      </w:r>
-      <w:proofErr w:type="spellEnd"/>
-      <w:r>
-        <w:t xml:space="preserve"> = 26 ; ».</w:t>
+        <w:t>En Java, contrairement au PHP ou au Javascript, les variables sont typées. Il faut donc les définir elles et leur type avant de pouvoir les utiliser, par exemple : « int age = 26 ; ».</w:t>
       </w:r>
     </w:p>
     <w:p>
@@ -1146,23 +918,7 @@
       </w:pPr>
       <w:r>
         <w:lastRenderedPageBreak/>
-        <w:t xml:space="preserve">En plus des traditionnels </w:t>
-      </w:r>
-      <w:proofErr w:type="spellStart"/>
-      <w:r>
-        <w:t>int</w:t>
-      </w:r>
-      <w:proofErr w:type="spellEnd"/>
-      <w:r>
-        <w:t xml:space="preserve">, double et </w:t>
-      </w:r>
-      <w:proofErr w:type="spellStart"/>
-      <w:r>
-        <w:t>boolean</w:t>
-      </w:r>
-      <w:proofErr w:type="spellEnd"/>
-      <w:r>
-        <w:t xml:space="preserve"> il existe aussi en Java ce qu’on appelle les variables dites </w:t>
+        <w:t xml:space="preserve">En plus des traditionnels int, double et boolean il existe aussi en Java ce qu’on appelle les variables dites </w:t>
       </w:r>
       <w:r>
         <w:t xml:space="preserve">de type </w:t>
@@ -1340,68 +1096,34 @@
         <w:jc w:val="both"/>
       </w:pPr>
       <w:r>
-        <w:t xml:space="preserve">La Java doc est une écriture normée servant à donner aux autres développeurs des informations sur le code (rôle d’une variable, fonctionnement d’une fonction, etc…). Elle est normée afin d’être automatiquement extraite du code si besoin est. Les blocs de </w:t>
-      </w:r>
-      <w:proofErr w:type="spellStart"/>
-      <w:r>
-        <w:t>Javadoc</w:t>
-      </w:r>
-      <w:proofErr w:type="spellEnd"/>
-      <w:r>
-        <w:t xml:space="preserve"> commencent par « /** » et finissent par « */ ».</w:t>
-      </w:r>
-    </w:p>
-    <w:p>
-      <w:pPr>
-        <w:pStyle w:val="NoSpacing"/>
-        <w:jc w:val="both"/>
-      </w:pPr>
-    </w:p>
-    <w:p>
-      <w:pPr>
-        <w:pStyle w:val="NoSpacing"/>
-        <w:jc w:val="both"/>
-      </w:pPr>
-    </w:p>
-    <w:p>
-      <w:pPr>
-        <w:pStyle w:val="NoSpacing"/>
-        <w:jc w:val="both"/>
-      </w:pPr>
-      <w:r>
-        <w:t xml:space="preserve">Pour tester des programmes en Java on peut utiliser </w:t>
-      </w:r>
-      <w:proofErr w:type="spellStart"/>
-      <w:r>
-        <w:t>Junit</w:t>
-      </w:r>
-      <w:proofErr w:type="spellEnd"/>
-      <w:r>
-        <w:t>. Seulement, celui-ci n’est pas directement intégré et il faut donc importer les ce dont on a besoin, par exemple comme suit : « </w:t>
-      </w:r>
-      <w:r>
-        <w:t xml:space="preserve">import </w:t>
-      </w:r>
-      <w:proofErr w:type="spellStart"/>
-      <w:proofErr w:type="gramStart"/>
-      <w:r>
-        <w:t>org.junit.jupiter.api.Test</w:t>
-      </w:r>
-      <w:proofErr w:type="spellEnd"/>
-      <w:proofErr w:type="gramEnd"/>
-      <w:r>
-        <w:t>;</w:t>
-      </w:r>
-      <w:r>
-        <w:t> » ou encore « </w:t>
-      </w:r>
-      <w:proofErr w:type="spellStart"/>
-      <w:r>
-        <w:t>org.junit.jupiter.api.AfterEach</w:t>
-      </w:r>
-      <w:proofErr w:type="spellEnd"/>
-      <w:r>
-        <w:t> ».</w:t>
+        <w:t>La Java doc est une écriture normée servant à donner aux autres développeurs des informations sur le code (rôle d’une variable, fonctionnement d’une fonction, etc…). Elle est normée afin d’être automatiquement extraite du code si besoin est. Les blocs de Javadoc commencent par « /** » et finissent par « */ ».</w:t>
+      </w:r>
+    </w:p>
+    <w:p>
+      <w:pPr>
+        <w:pStyle w:val="NoSpacing"/>
+        <w:jc w:val="both"/>
+      </w:pPr>
+    </w:p>
+    <w:p>
+      <w:pPr>
+        <w:pStyle w:val="NoSpacing"/>
+        <w:jc w:val="both"/>
+      </w:pPr>
+    </w:p>
+    <w:p>
+      <w:pPr>
+        <w:pStyle w:val="NoSpacing"/>
+        <w:jc w:val="both"/>
+      </w:pPr>
+      <w:r>
+        <w:t>Pour tester des programmes en Java on peut utiliser Junit. Seulement, celui-ci n’est pas directement intégré et il faut donc importer les ce dont on a besoin, par exemple comme suit : « </w:t>
+      </w:r>
+      <w:r>
+        <w:t>import org.junit.jupiter.api.Test;</w:t>
+      </w:r>
+      <w:r>
+        <w:t> » ou encore « org.junit.jupiter.api.AfterEach ».</w:t>
       </w:r>
     </w:p>
     <w:p>
@@ -1422,50 +1144,24 @@
         <w:t xml:space="preserve">sont </w:t>
       </w:r>
       <w:r>
-        <w:t xml:space="preserve">nommées selon le format </w:t>
-      </w:r>
-      <w:proofErr w:type="spellStart"/>
+        <w:t xml:space="preserve">nommées selon le format Given/When/Then qui divise le test en trois </w:t>
+      </w:r>
+      <w:r>
+        <w:t>parties :</w:t>
+      </w:r>
+    </w:p>
+    <w:p>
+      <w:pPr>
+        <w:pStyle w:val="NoSpacing"/>
+        <w:numPr>
+          <w:ilvl w:val="0"/>
+          <w:numId w:val="5"/>
+        </w:numPr>
+        <w:jc w:val="both"/>
+      </w:pPr>
       <w:r>
         <w:t>Given</w:t>
       </w:r>
-      <w:proofErr w:type="spellEnd"/>
-      <w:r>
-        <w:t>/</w:t>
-      </w:r>
-      <w:proofErr w:type="spellStart"/>
-      <w:r>
-        <w:t>When</w:t>
-      </w:r>
-      <w:proofErr w:type="spellEnd"/>
-      <w:r>
-        <w:t>/</w:t>
-      </w:r>
-      <w:proofErr w:type="spellStart"/>
-      <w:r>
-        <w:t>Then</w:t>
-      </w:r>
-      <w:proofErr w:type="spellEnd"/>
-      <w:r>
-        <w:t xml:space="preserve"> qui divise le test en trois </w:t>
-      </w:r>
-      <w:r>
-        <w:t>parties :</w:t>
-      </w:r>
-    </w:p>
-    <w:p>
-      <w:pPr>
-        <w:pStyle w:val="NoSpacing"/>
-        <w:numPr>
-          <w:ilvl w:val="0"/>
-          <w:numId w:val="5"/>
-        </w:numPr>
-        <w:jc w:val="both"/>
-      </w:pPr>
-      <w:proofErr w:type="spellStart"/>
-      <w:r>
-        <w:t>Given</w:t>
-      </w:r>
-      <w:proofErr w:type="spellEnd"/>
       <w:r>
         <w:tab/>
         <w:t>:</w:t>
@@ -1484,13 +1180,8 @@
         </w:numPr>
         <w:jc w:val="both"/>
       </w:pPr>
-      <w:proofErr w:type="spellStart"/>
-      <w:r>
-        <w:t>When</w:t>
-      </w:r>
-      <w:proofErr w:type="spellEnd"/>
-      <w:r>
-        <w:t> </w:t>
+      <w:r>
+        <w:t>When </w:t>
       </w:r>
       <w:r>
         <w:tab/>
@@ -1510,13 +1201,8 @@
         </w:numPr>
         <w:jc w:val="both"/>
       </w:pPr>
-      <w:proofErr w:type="spellStart"/>
-      <w:r>
-        <w:t>Then</w:t>
-      </w:r>
-      <w:proofErr w:type="spellEnd"/>
-      <w:r>
-        <w:t xml:space="preserve"> </w:t>
+      <w:r>
+        <w:t xml:space="preserve">Then </w:t>
       </w:r>
       <w:r>
         <w:tab/>
@@ -1556,15 +1242,7 @@
         <w:jc w:val="both"/>
       </w:pPr>
       <w:r>
-        <w:t>Pour accéder à la méthode d’une classe n’importe où dans le code il faut qu’elle soit déclarée en « </w:t>
-      </w:r>
-      <w:proofErr w:type="spellStart"/>
-      <w:r>
-        <w:t>static</w:t>
-      </w:r>
-      <w:proofErr w:type="spellEnd"/>
-      <w:r>
-        <w:t> ». Concrètement si une méthode est statique l’appel de fonction s’effectue directement sur la classe alors que dans le cas contraire l’appel de fonction est effectué sur l’objet (d’où la nécessité de l’instancier).</w:t>
+        <w:t>Pour accéder à la méthode d’une classe n’importe où dans le code il faut qu’elle soit déclarée en « static ». Concrètement si une méthode est statique l’appel de fonction s’effectue directement sur la classe alors que dans le cas contraire l’appel de fonction est effectué sur l’objet (d’où la nécessité de l’instancier).</w:t>
       </w:r>
     </w:p>
     <w:p>
@@ -1631,47 +1309,7 @@
         <w:t xml:space="preserve"> une condition Java va en réalité crée une variable de t</w:t>
       </w:r>
       <w:r>
-        <w:t xml:space="preserve">ype </w:t>
-      </w:r>
-      <w:proofErr w:type="spellStart"/>
-      <w:r>
-        <w:t>boolean</w:t>
-      </w:r>
-      <w:proofErr w:type="spellEnd"/>
-      <w:r>
-        <w:t xml:space="preserve"> et y assigné « </w:t>
-      </w:r>
-      <w:proofErr w:type="spellStart"/>
-      <w:r>
-        <w:t>true</w:t>
-      </w:r>
-      <w:proofErr w:type="spellEnd"/>
-      <w:r>
-        <w:t> » ou « false » selon le résultat de la condition. Dans le cas d’un « if », Java vérifie simplement si la variable crée vaut « </w:t>
-      </w:r>
-      <w:proofErr w:type="spellStart"/>
-      <w:r>
-        <w:t>true</w:t>
-      </w:r>
-      <w:proofErr w:type="spellEnd"/>
-      <w:r>
-        <w:t> » ou « false » ce qui permet par exemple d’écrire le bloc « if (</w:t>
-      </w:r>
-      <w:proofErr w:type="spellStart"/>
-      <w:r>
-        <w:t>true</w:t>
-      </w:r>
-      <w:proofErr w:type="spellEnd"/>
-      <w:r>
-        <w:t xml:space="preserve">) </w:t>
-      </w:r>
-      <w:proofErr w:type="gramStart"/>
-      <w:r>
-        <w:t>{ code</w:t>
-      </w:r>
-      <w:proofErr w:type="gramEnd"/>
-      <w:r>
-        <w:t xml:space="preserve"> à exécuter ; } » dans lequel nous rentrerons systématiquement.</w:t>
+        <w:t>ype boolean et y assigné « true » ou « false » selon le résultat de la condition. Dans le cas d’un « if », Java vérifie simplement si la variable crée vaut « true » ou « false » ce qui permet par exemple d’écrire le bloc « if (true) { code à exécuter ; } » dans lequel nous rentrerons systématiquement.</w:t>
       </w:r>
     </w:p>
     <w:p>
@@ -1744,23 +1382,7 @@
         <w:jc w:val="both"/>
       </w:pPr>
       <w:r>
-        <w:t xml:space="preserve">Le TDD pour Test </w:t>
-      </w:r>
-      <w:proofErr w:type="spellStart"/>
-      <w:r>
-        <w:t>Driven</w:t>
-      </w:r>
-      <w:proofErr w:type="spellEnd"/>
-      <w:r>
-        <w:t xml:space="preserve"> </w:t>
-      </w:r>
-      <w:proofErr w:type="spellStart"/>
-      <w:r>
-        <w:t>Development</w:t>
-      </w:r>
-      <w:proofErr w:type="spellEnd"/>
-      <w:r>
-        <w:t xml:space="preserve"> est une méthode de développement qui consiste à penser aux tests d’une fonction avant de la coder. Ainsi on s’assure, en théorie, de couvrir tou</w:t>
+        <w:t>Le TDD pour Test Driven Development est une méthode de développement qui consiste à penser aux tests d’une fonction avant de la coder. Ainsi on s’assure, en théorie, de couvrir tou</w:t>
       </w:r>
       <w:r>
         <w:t>s les cas de figures possibles.</w:t>
@@ -1907,138 +1529,84 @@
           <w:sz w:val="24"/>
           <w:lang w:val="en-US"/>
         </w:rPr>
-        <w:t xml:space="preserve">La boucle </w:t>
-      </w:r>
-      <w:proofErr w:type="gramStart"/>
-      <w:r>
-        <w:rPr>
-          <w:sz w:val="24"/>
+        <w:t>La boucle while : « </w:t>
+      </w:r>
+      <w:r>
+        <w:rPr>
           <w:lang w:val="en-US"/>
         </w:rPr>
-        <w:t>while :</w:t>
-      </w:r>
-      <w:proofErr w:type="gramEnd"/>
-      <w:r>
-        <w:rPr>
-          <w:sz w:val="24"/>
+        <w:t>while (</w:t>
+      </w:r>
+      <w:r>
+        <w:rPr>
           <w:lang w:val="en-US"/>
         </w:rPr>
-        <w:t xml:space="preserve"> « </w:t>
+        <w:t>conditio</w:t>
       </w:r>
       <w:r>
         <w:rPr>
           <w:lang w:val="en-US"/>
         </w:rPr>
-        <w:t>while (</w:t>
+        <w:t>n</w:t>
       </w:r>
       <w:r>
         <w:rPr>
           <w:lang w:val="en-US"/>
         </w:rPr>
-        <w:t>conditio</w:t>
+        <w:t xml:space="preserve"> </w:t>
       </w:r>
       <w:r>
         <w:rPr>
           <w:lang w:val="en-US"/>
         </w:rPr>
-        <w:t>n</w:t>
+        <w:t>d’entrée</w:t>
       </w:r>
       <w:r>
         <w:rPr>
           <w:lang w:val="en-US"/>
         </w:rPr>
-        <w:t xml:space="preserve"> </w:t>
-      </w:r>
-      <w:proofErr w:type="spellStart"/>
+        <w:t>) { … } </w:t>
+      </w:r>
+      <w:r>
+        <w:t>»</w:t>
+      </w:r>
+    </w:p>
+    <w:p>
+      <w:pPr>
+        <w:pStyle w:val="NoSpacing"/>
+        <w:numPr>
+          <w:ilvl w:val="0"/>
+          <w:numId w:val="2"/>
+        </w:numPr>
+        <w:jc w:val="both"/>
+      </w:pPr>
       <w:r>
         <w:rPr>
           <w:lang w:val="en-US"/>
         </w:rPr>
-        <w:t>d’entrée</w:t>
-      </w:r>
-      <w:proofErr w:type="spellEnd"/>
-      <w:r>
+        <w:t>La boucle for : « for (int x = 0 ; x &lt; 10 ; x++) { … } </w:t>
+      </w:r>
+      <w:r>
+        <w:t>»</w:t>
+      </w:r>
+    </w:p>
+    <w:p>
+      <w:pPr>
+        <w:pStyle w:val="NoSpacing"/>
+        <w:numPr>
+          <w:ilvl w:val="0"/>
+          <w:numId w:val="2"/>
+        </w:numPr>
+        <w:jc w:val="both"/>
         <w:rPr>
           <w:lang w:val="en-US"/>
         </w:rPr>
-        <w:t>) { … } </w:t>
-      </w:r>
-      <w:r>
-        <w:t>»</w:t>
-      </w:r>
-    </w:p>
-    <w:p>
-      <w:pPr>
-        <w:pStyle w:val="NoSpacing"/>
-        <w:numPr>
-          <w:ilvl w:val="0"/>
-          <w:numId w:val="2"/>
-        </w:numPr>
-        <w:jc w:val="both"/>
       </w:pPr>
       <w:r>
         <w:rPr>
           <w:lang w:val="en-US"/>
         </w:rPr>
-        <w:t xml:space="preserve">La boucle </w:t>
-      </w:r>
-      <w:proofErr w:type="gramStart"/>
-      <w:r>
-        <w:rPr>
-          <w:lang w:val="en-US"/>
-        </w:rPr>
-        <w:t>for :</w:t>
-      </w:r>
-      <w:proofErr w:type="gramEnd"/>
-      <w:r>
-        <w:rPr>
-          <w:lang w:val="en-US"/>
-        </w:rPr>
-        <w:t xml:space="preserve"> « for (</w:t>
-      </w:r>
-      <w:proofErr w:type="spellStart"/>
-      <w:r>
-        <w:rPr>
-          <w:lang w:val="en-US"/>
-        </w:rPr>
-        <w:t>int</w:t>
-      </w:r>
-      <w:proofErr w:type="spellEnd"/>
-      <w:r>
-        <w:rPr>
-          <w:lang w:val="en-US"/>
-        </w:rPr>
-        <w:t xml:space="preserve"> x = 0 ; x &lt; 10 ; x++) { … } </w:t>
-      </w:r>
-      <w:r>
-        <w:t>»</w:t>
-      </w:r>
-    </w:p>
-    <w:p>
-      <w:pPr>
-        <w:pStyle w:val="NoSpacing"/>
-        <w:numPr>
-          <w:ilvl w:val="0"/>
-          <w:numId w:val="2"/>
-        </w:numPr>
-        <w:jc w:val="both"/>
-        <w:rPr>
-          <w:lang w:val="en-US"/>
-        </w:rPr>
-      </w:pPr>
-      <w:proofErr w:type="gramStart"/>
-      <w:r>
-        <w:rPr>
-          <w:lang w:val="en-US"/>
-        </w:rPr>
-        <w:t>La  boucle</w:t>
-      </w:r>
-      <w:proofErr w:type="gramEnd"/>
-      <w:r>
-        <w:rPr>
-          <w:lang w:val="en-US"/>
-        </w:rPr>
-        <w:t xml:space="preserve"> do while : « do </w:t>
+        <w:t xml:space="preserve">La  boucle do while : « do </w:t>
       </w:r>
       <w:r>
         <w:rPr>
@@ -2336,139 +1904,55 @@
         <w:rPr>
           <w:szCs w:val="26"/>
         </w:rPr>
-        <w:t>Les tableaux en Java sont typés, il faut déclarer en amont quel type de variable on va mettre à l’</w:t>
-      </w:r>
-      <w:proofErr w:type="spellStart"/>
-      <w:r>
-        <w:rPr>
-          <w:szCs w:val="26"/>
-        </w:rPr>
-        <w:t>interieur</w:t>
-      </w:r>
-      <w:proofErr w:type="spellEnd"/>
-      <w:r>
-        <w:rPr>
-          <w:szCs w:val="26"/>
-        </w:rPr>
-        <w:t xml:space="preserve"> mais également le nombre de valeurs attendues, soit la taille du tableau : « </w:t>
-      </w:r>
-      <w:proofErr w:type="gramStart"/>
-      <w:r>
-        <w:rPr>
-          <w:szCs w:val="26"/>
-        </w:rPr>
-        <w:t>type[</w:t>
-      </w:r>
-      <w:proofErr w:type="gramEnd"/>
-      <w:r>
-        <w:rPr>
-          <w:szCs w:val="26"/>
-        </w:rPr>
-        <w:t xml:space="preserve">] </w:t>
-      </w:r>
-      <w:proofErr w:type="spellStart"/>
-      <w:r>
-        <w:rPr>
-          <w:szCs w:val="26"/>
-        </w:rPr>
-        <w:t>varName</w:t>
-      </w:r>
-      <w:proofErr w:type="spellEnd"/>
-      <w:r>
-        <w:rPr>
-          <w:szCs w:val="26"/>
-        </w:rPr>
-        <w:t xml:space="preserve"> = new type[taille] ; »</w:t>
-      </w:r>
-    </w:p>
-    <w:p>
-      <w:pPr>
-        <w:pStyle w:val="NoSpacing"/>
-        <w:jc w:val="both"/>
-        <w:rPr>
-          <w:szCs w:val="26"/>
-        </w:rPr>
-      </w:pPr>
-    </w:p>
-    <w:p>
-      <w:pPr>
-        <w:pStyle w:val="NoSpacing"/>
-        <w:jc w:val="both"/>
-        <w:rPr>
-          <w:szCs w:val="26"/>
-        </w:rPr>
-      </w:pPr>
-      <w:r>
-        <w:rPr>
-          <w:szCs w:val="26"/>
-        </w:rPr>
-        <w:t>Par défaut les cases du tableau sont toutes remplies à 0 s’il s’agit d’un tableau de nombres ou à « </w:t>
-      </w:r>
-      <w:proofErr w:type="spellStart"/>
-      <w:r>
-        <w:rPr>
-          <w:szCs w:val="26"/>
-        </w:rPr>
-        <w:t>null</w:t>
-      </w:r>
-      <w:proofErr w:type="spellEnd"/>
-      <w:r>
-        <w:rPr>
-          <w:szCs w:val="26"/>
-        </w:rPr>
-        <w:t> » lorsqu’il s’agit d’un tableau d’objets.</w:t>
-      </w:r>
-    </w:p>
-    <w:p>
-      <w:pPr>
-        <w:pStyle w:val="NoSpacing"/>
-        <w:jc w:val="both"/>
-        <w:rPr>
-          <w:szCs w:val="26"/>
-        </w:rPr>
-      </w:pPr>
-    </w:p>
-    <w:p>
-      <w:pPr>
-        <w:pStyle w:val="NoSpacing"/>
-        <w:jc w:val="both"/>
-        <w:rPr>
-          <w:szCs w:val="26"/>
-        </w:rPr>
-      </w:pPr>
-      <w:r>
-        <w:rPr>
-          <w:szCs w:val="26"/>
-        </w:rPr>
-        <w:t>Si l’on connait à l’avance les valeurs avec lesquelles on veut remplir le tableau on peut utiliser la syntaxe suivante : « </w:t>
-      </w:r>
-      <w:proofErr w:type="gramStart"/>
-      <w:r>
-        <w:rPr>
-          <w:szCs w:val="26"/>
-        </w:rPr>
-        <w:t>type[</w:t>
-      </w:r>
-      <w:proofErr w:type="gramEnd"/>
-      <w:r>
-        <w:rPr>
-          <w:szCs w:val="26"/>
-        </w:rPr>
-        <w:t xml:space="preserve">] </w:t>
-      </w:r>
-      <w:proofErr w:type="spellStart"/>
-      <w:r>
-        <w:rPr>
-          <w:szCs w:val="26"/>
-        </w:rPr>
-        <w:t>varName</w:t>
-      </w:r>
-      <w:proofErr w:type="spellEnd"/>
-      <w:r>
-        <w:rPr>
-          <w:szCs w:val="26"/>
-        </w:rPr>
-        <w:t xml:space="preserve"> = {val0, val1, val2, etc…} ; »</w:t>
+        <w:t>Les tableaux en Java sont typés, il faut déclarer en amont quel type de variable on va mettre à l’interieur mais également le nombre de valeurs attendues, soit la taille du tableau : « type[] varName = new type[taille] ; »</w:t>
+      </w:r>
+    </w:p>
+    <w:p>
+      <w:pPr>
+        <w:pStyle w:val="NoSpacing"/>
+        <w:jc w:val="both"/>
+        <w:rPr>
+          <w:szCs w:val="26"/>
+        </w:rPr>
+      </w:pPr>
+    </w:p>
+    <w:p>
+      <w:pPr>
+        <w:pStyle w:val="NoSpacing"/>
+        <w:jc w:val="both"/>
+        <w:rPr>
+          <w:szCs w:val="26"/>
+        </w:rPr>
+      </w:pPr>
+      <w:r>
+        <w:rPr>
+          <w:szCs w:val="26"/>
+        </w:rPr>
+        <w:t>Par défaut les cases du tableau sont toutes remplies à 0 s’il s’agit d’un tableau de nombres ou à « null » lorsqu’il s’agit d’un tableau d’objets.</w:t>
+      </w:r>
+    </w:p>
+    <w:p>
+      <w:pPr>
+        <w:pStyle w:val="NoSpacing"/>
+        <w:jc w:val="both"/>
+        <w:rPr>
+          <w:szCs w:val="26"/>
+        </w:rPr>
+      </w:pPr>
+    </w:p>
+    <w:p>
+      <w:pPr>
+        <w:pStyle w:val="NoSpacing"/>
+        <w:jc w:val="both"/>
+        <w:rPr>
+          <w:szCs w:val="26"/>
+        </w:rPr>
+      </w:pPr>
+      <w:r>
+        <w:rPr>
+          <w:szCs w:val="26"/>
+        </w:rPr>
+        <w:t>Si l’on connait à l’avance les valeurs avec lesquelles on veut remplir le tableau on peut utiliser la syntaxe suivante : « type[] varName = {val0, val1, val2, etc…} ; »</w:t>
       </w:r>
     </w:p>
     <w:p>
@@ -2658,124 +2142,52 @@
         <w:rPr>
           <w:szCs w:val="26"/>
         </w:rPr>
-        <w:t>« </w:t>
-      </w:r>
-      <w:proofErr w:type="spellStart"/>
-      <w:proofErr w:type="gramStart"/>
-      <w:r>
-        <w:rPr>
-          <w:szCs w:val="26"/>
-        </w:rPr>
-        <w:t>try</w:t>
-      </w:r>
-      <w:proofErr w:type="spellEnd"/>
-      <w:proofErr w:type="gramEnd"/>
-      <w:r>
-        <w:rPr>
-          <w:szCs w:val="26"/>
-        </w:rPr>
-        <w:t xml:space="preserve"> { code de base… } catch (</w:t>
-      </w:r>
-      <w:proofErr w:type="spellStart"/>
-      <w:r>
-        <w:rPr>
-          <w:szCs w:val="26"/>
-        </w:rPr>
-        <w:t>TypeException</w:t>
-      </w:r>
-      <w:proofErr w:type="spellEnd"/>
-      <w:r>
-        <w:rPr>
-          <w:szCs w:val="26"/>
-        </w:rPr>
-        <w:t xml:space="preserve"> </w:t>
-      </w:r>
-      <w:proofErr w:type="spellStart"/>
-      <w:r>
-        <w:rPr>
-          <w:szCs w:val="26"/>
-        </w:rPr>
-        <w:t>varName</w:t>
-      </w:r>
-      <w:proofErr w:type="spellEnd"/>
-      <w:r>
-        <w:rPr>
-          <w:szCs w:val="26"/>
-        </w:rPr>
-        <w:t>) { code gérant l’exception… } »</w:t>
-      </w:r>
-    </w:p>
-    <w:p>
-      <w:pPr>
-        <w:pStyle w:val="NoSpacing"/>
-        <w:jc w:val="both"/>
-        <w:rPr>
-          <w:szCs w:val="26"/>
-        </w:rPr>
-      </w:pPr>
-    </w:p>
-    <w:p>
-      <w:pPr>
-        <w:pStyle w:val="NoSpacing"/>
-        <w:jc w:val="both"/>
-        <w:rPr>
-          <w:szCs w:val="26"/>
-        </w:rPr>
-      </w:pPr>
-      <w:r>
-        <w:rPr>
-          <w:szCs w:val="26"/>
-        </w:rPr>
-        <w:t xml:space="preserve">Lorsqu’une exception est levée, Java retrace les fonctions appelées qui ont mené à cette exception : C’est la </w:t>
-      </w:r>
-      <w:proofErr w:type="spellStart"/>
-      <w:r>
-        <w:rPr>
-          <w:szCs w:val="26"/>
-        </w:rPr>
-        <w:t>stacktrace</w:t>
-      </w:r>
-      <w:proofErr w:type="spellEnd"/>
-      <w:r>
-        <w:rPr>
-          <w:szCs w:val="26"/>
-        </w:rPr>
-        <w:t>.</w:t>
-      </w:r>
-    </w:p>
-    <w:p>
-      <w:pPr>
-        <w:pStyle w:val="NoSpacing"/>
-        <w:jc w:val="both"/>
-        <w:rPr>
-          <w:szCs w:val="26"/>
-        </w:rPr>
-      </w:pPr>
-    </w:p>
-    <w:p>
-      <w:pPr>
-        <w:pStyle w:val="NoSpacing"/>
-        <w:jc w:val="both"/>
-      </w:pPr>
-      <w:r>
-        <w:rPr>
-          <w:szCs w:val="26"/>
-        </w:rPr>
-        <w:t xml:space="preserve">Pour certaines exceptions, Java oblige à </w:t>
-      </w:r>
-      <w:proofErr w:type="spellStart"/>
-      <w:r>
-        <w:rPr>
-          <w:szCs w:val="26"/>
-        </w:rPr>
-        <w:t>éffectuer</w:t>
-      </w:r>
-      <w:proofErr w:type="spellEnd"/>
-      <w:r>
-        <w:rPr>
-          <w:szCs w:val="26"/>
-        </w:rPr>
-        <w:t xml:space="preserve"> un « catch ».</w:t>
+        <w:t>« try { code de base… } catch (TypeException varName) { code gérant l’exception… } »</w:t>
+      </w:r>
+    </w:p>
+    <w:p>
+      <w:pPr>
+        <w:pStyle w:val="NoSpacing"/>
+        <w:jc w:val="both"/>
+        <w:rPr>
+          <w:szCs w:val="26"/>
+        </w:rPr>
+      </w:pPr>
+    </w:p>
+    <w:p>
+      <w:pPr>
+        <w:pStyle w:val="NoSpacing"/>
+        <w:jc w:val="both"/>
+        <w:rPr>
+          <w:szCs w:val="26"/>
+        </w:rPr>
+      </w:pPr>
+      <w:r>
+        <w:rPr>
+          <w:szCs w:val="26"/>
+        </w:rPr>
+        <w:t>Lorsqu’une exception est levée, Java retrace les fonctions appelées qui ont mené à cette exception : C’est la stacktrace.</w:t>
+      </w:r>
+    </w:p>
+    <w:p>
+      <w:pPr>
+        <w:pStyle w:val="NoSpacing"/>
+        <w:jc w:val="both"/>
+        <w:rPr>
+          <w:szCs w:val="26"/>
+        </w:rPr>
+      </w:pPr>
+    </w:p>
+    <w:p>
+      <w:pPr>
+        <w:pStyle w:val="NoSpacing"/>
+        <w:jc w:val="both"/>
+      </w:pPr>
+      <w:r>
+        <w:rPr>
+          <w:szCs w:val="26"/>
+        </w:rPr>
+        <w:t>Pour certaines exceptions, Java oblige à éffectuer un « catch ».</w:t>
       </w:r>
       <w:r>
         <w:t xml:space="preserve"> </w:t>
@@ -2823,7 +2235,7 @@
           <w:szCs w:val="32"/>
           <w:u w:val="double" w:color="C00000"/>
         </w:rPr>
-        <w:t xml:space="preserve">Chapitre </w:t>
+        <w:t>Chapitre 4</w:t>
       </w:r>
       <w:r>
         <w:rPr>
@@ -2832,7 +2244,7 @@
           <w:szCs w:val="32"/>
           <w:u w:val="double" w:color="C00000"/>
         </w:rPr>
-        <w:t>4</w:t>
+        <w:t xml:space="preserve"> : </w:t>
       </w:r>
       <w:r>
         <w:rPr>
@@ -2841,15 +2253,6 @@
           <w:szCs w:val="32"/>
           <w:u w:val="double" w:color="C00000"/>
         </w:rPr>
-        <w:t xml:space="preserve"> : </w:t>
-      </w:r>
-      <w:r>
-        <w:rPr>
-          <w:b/>
-          <w:sz w:val="32"/>
-          <w:szCs w:val="32"/>
-          <w:u w:val="double" w:color="C00000"/>
-        </w:rPr>
         <w:t>Utilisez de nouveau outils</w:t>
       </w:r>
     </w:p>
@@ -2915,21 +2318,7 @@
         <w:rPr>
           <w:szCs w:val="26"/>
         </w:rPr>
-        <w:t>Le format CSV (pour Comma-</w:t>
-      </w:r>
-      <w:proofErr w:type="spellStart"/>
-      <w:r>
-        <w:rPr>
-          <w:szCs w:val="26"/>
-        </w:rPr>
-        <w:t>Separated</w:t>
-      </w:r>
-      <w:proofErr w:type="spellEnd"/>
-      <w:r>
-        <w:rPr>
-          <w:szCs w:val="26"/>
-        </w:rPr>
-        <w:t xml:space="preserve"> Values) est très rependu et est souvent utilisé pour stocker des données. C’est en fait un simple fichier texte où les données sont écrites de manières normées (séparées par des virgules ou des retours à la ligne) afin d’être lues automatiquement :</w:t>
+        <w:t>Le format CSV (pour Comma-Separated Values) est très rependu et est souvent utilisé pour stocker des données. C’est en fait un simple fichier texte où les données sont écrites de manières normées (séparées par des virgules ou des retours à la ligne) afin d’être lues automatiquement :</w:t>
       </w:r>
       <w:r>
         <w:rPr>
@@ -3074,79 +2463,172 @@
           <w:szCs w:val="26"/>
           <w:lang w:val="en-US"/>
         </w:rPr>
-        <w:t xml:space="preserve">« Path </w:t>
-      </w:r>
-      <w:proofErr w:type="spellStart"/>
-      <w:r>
+        <w:t>« Path varName = Paths.get(‘’filePath’’) » ;</w:t>
+      </w:r>
+    </w:p>
+    <w:p>
+      <w:pPr>
+        <w:pStyle w:val="NoSpacing"/>
+        <w:jc w:val="both"/>
+        <w:rPr>
+          <w:szCs w:val="26"/>
+        </w:rPr>
+      </w:pPr>
+      <w:r>
+        <w:rPr>
+          <w:szCs w:val="26"/>
+        </w:rPr>
+        <w:t>Ensuite on écrit dedans avec :</w:t>
+      </w:r>
+    </w:p>
+    <w:p>
+      <w:pPr>
+        <w:pStyle w:val="NoSpacing"/>
+        <w:numPr>
+          <w:ilvl w:val="0"/>
+          <w:numId w:val="2"/>
+        </w:numPr>
+        <w:jc w:val="both"/>
         <w:rPr>
           <w:szCs w:val="26"/>
           <w:lang w:val="en-US"/>
         </w:rPr>
-        <w:t>varName</w:t>
-      </w:r>
-      <w:proofErr w:type="spellEnd"/>
+      </w:pPr>
       <w:r>
         <w:rPr>
           <w:szCs w:val="26"/>
           <w:lang w:val="en-US"/>
         </w:rPr>
-        <w:t xml:space="preserve"> = </w:t>
-      </w:r>
-      <w:proofErr w:type="spellStart"/>
+        <w:t>« Files.write(filePath, String.format(</w:t>
+      </w:r>
       <w:r>
         <w:rPr>
           <w:szCs w:val="26"/>
           <w:lang w:val="en-US"/>
         </w:rPr>
-        <w:t>Paths.get</w:t>
-      </w:r>
-      <w:proofErr w:type="spellEnd"/>
+        <w:t>‘’</w:t>
+      </w:r>
       <w:r>
         <w:rPr>
           <w:szCs w:val="26"/>
           <w:lang w:val="en-US"/>
         </w:rPr>
-        <w:t>(‘’</w:t>
-      </w:r>
-      <w:proofErr w:type="spellStart"/>
+        <w:t> texte… </w:t>
+      </w:r>
       <w:r>
         <w:rPr>
           <w:szCs w:val="26"/>
           <w:lang w:val="en-US"/>
         </w:rPr>
-        <w:t>filePath</w:t>
-      </w:r>
-      <w:proofErr w:type="spellEnd"/>
+        <w:t>‘’</w:t>
+      </w:r>
       <w:r>
         <w:rPr>
           <w:szCs w:val="26"/>
           <w:lang w:val="en-US"/>
         </w:rPr>
-        <w:t>’’) </w:t>
-      </w:r>
-      <w:proofErr w:type="gramStart"/>
-      <w:r>
+        <w:t>).getBytes()) ; »</w:t>
+      </w:r>
+    </w:p>
+    <w:p>
+      <w:pPr>
+        <w:pStyle w:val="NoSpacing"/>
+        <w:jc w:val="both"/>
+        <w:rPr>
+          <w:szCs w:val="26"/>
+        </w:rPr>
+      </w:pPr>
+      <w:r>
+        <w:rPr>
+          <w:szCs w:val="26"/>
+        </w:rPr>
+        <w:t xml:space="preserve">Cette </w:t>
+      </w:r>
+      <w:r>
+        <w:rPr>
+          <w:szCs w:val="26"/>
+        </w:rPr>
+        <w:t>méthode</w:t>
+      </w:r>
+      <w:r>
+        <w:rPr>
+          <w:szCs w:val="26"/>
+        </w:rPr>
+        <w:t xml:space="preserve"> va récrire dans le fichier, si on veut juste écrire à la suite il faut faire comme suit :</w:t>
+      </w:r>
+    </w:p>
+    <w:p>
+      <w:pPr>
+        <w:pStyle w:val="NoSpacing"/>
+        <w:numPr>
+          <w:ilvl w:val="0"/>
+          <w:numId w:val="2"/>
+        </w:numPr>
+        <w:jc w:val="both"/>
         <w:rPr>
           <w:szCs w:val="26"/>
           <w:lang w:val="en-US"/>
         </w:rPr>
-        <w:t>» ;</w:t>
-      </w:r>
-      <w:proofErr w:type="gramEnd"/>
-    </w:p>
-    <w:p>
-      <w:pPr>
-        <w:pStyle w:val="NoSpacing"/>
-        <w:jc w:val="both"/>
-        <w:rPr>
-          <w:szCs w:val="26"/>
-        </w:rPr>
-      </w:pPr>
-      <w:r>
-        <w:rPr>
-          <w:szCs w:val="26"/>
-        </w:rPr>
-        <w:t>Ensuite on écrit dedans avec :</w:t>
+      </w:pPr>
+      <w:r>
+        <w:rPr>
+          <w:szCs w:val="26"/>
+          <w:lang w:val="en-US"/>
+        </w:rPr>
+        <w:t>« Files.write(filePath, String.format(‘’ texte… ‘’).getBytes()</w:t>
+      </w:r>
+      <w:r>
+        <w:rPr>
+          <w:szCs w:val="26"/>
+          <w:lang w:val="en-US"/>
+        </w:rPr>
+        <w:t>, APPEND</w:t>
+      </w:r>
+      <w:r>
+        <w:rPr>
+          <w:szCs w:val="26"/>
+          <w:lang w:val="en-US"/>
+        </w:rPr>
+        <w:t>) ;</w:t>
+      </w:r>
+      <w:r>
+        <w:rPr>
+          <w:szCs w:val="26"/>
+          <w:lang w:val="en-US"/>
+        </w:rPr>
+        <w:t xml:space="preserve"> </w:t>
+      </w:r>
+      <w:r>
+        <w:rPr>
+          <w:szCs w:val="26"/>
+          <w:lang w:val="en-US"/>
+        </w:rPr>
+        <w:t>»</w:t>
+      </w:r>
+    </w:p>
+    <w:p>
+      <w:pPr>
+        <w:pStyle w:val="NoSpacing"/>
+        <w:jc w:val="both"/>
+        <w:rPr>
+          <w:szCs w:val="26"/>
+          <w:lang w:val="en-US"/>
+        </w:rPr>
+      </w:pPr>
+    </w:p>
+    <w:p>
+      <w:pPr>
+        <w:pStyle w:val="NoSpacing"/>
+        <w:jc w:val="both"/>
+        <w:rPr>
+          <w:szCs w:val="26"/>
+        </w:rPr>
+      </w:pPr>
+      <w:r>
+        <w:rPr>
+          <w:szCs w:val="26"/>
+        </w:rPr>
+        <w:t>En Java, comme dans beaucoup d’autres langages, les fichiers sont lus ligne par ligne. Ainsi, le plus pertinent est de l’ouvrir dans une variable de type List pour aller la lire à l’aide d’une boucle :</w:t>
       </w:r>
     </w:p>
     <w:p>
@@ -3167,392 +2649,21 @@
           <w:szCs w:val="26"/>
           <w:lang w:val="en-US"/>
         </w:rPr>
-        <w:t>« </w:t>
-      </w:r>
-      <w:proofErr w:type="spellStart"/>
+        <w:t>« List&lt;String&gt; varName = Files.readAllLines(</w:t>
+      </w:r>
       <w:r>
         <w:rPr>
           <w:szCs w:val="26"/>
           <w:lang w:val="en-US"/>
         </w:rPr>
-        <w:t>Files.write</w:t>
-      </w:r>
-      <w:proofErr w:type="spellEnd"/>
+        <w:t>file</w:t>
+      </w:r>
       <w:r>
         <w:rPr>
           <w:szCs w:val="26"/>
           <w:lang w:val="en-US"/>
         </w:rPr>
-        <w:t>(</w:t>
-      </w:r>
-      <w:proofErr w:type="spellStart"/>
-      <w:r>
-        <w:rPr>
-          <w:szCs w:val="26"/>
-          <w:lang w:val="en-US"/>
-        </w:rPr>
-        <w:t>filePath</w:t>
-      </w:r>
-      <w:proofErr w:type="spellEnd"/>
-      <w:r>
-        <w:rPr>
-          <w:szCs w:val="26"/>
-          <w:lang w:val="en-US"/>
-        </w:rPr>
-        <w:t xml:space="preserve">, </w:t>
-      </w:r>
-      <w:proofErr w:type="spellStart"/>
-      <w:r>
-        <w:rPr>
-          <w:szCs w:val="26"/>
-          <w:lang w:val="en-US"/>
-        </w:rPr>
-        <w:t>String.format</w:t>
-      </w:r>
-      <w:proofErr w:type="spellEnd"/>
-      <w:r>
-        <w:rPr>
-          <w:szCs w:val="26"/>
-          <w:lang w:val="en-US"/>
-        </w:rPr>
-        <w:t>(</w:t>
-      </w:r>
-      <w:r>
-        <w:rPr>
-          <w:szCs w:val="26"/>
-          <w:lang w:val="en-US"/>
-        </w:rPr>
-        <w:t>‘’</w:t>
-      </w:r>
-      <w:r>
-        <w:rPr>
-          <w:szCs w:val="26"/>
-          <w:lang w:val="en-US"/>
-        </w:rPr>
-        <w:t> </w:t>
-      </w:r>
-      <w:proofErr w:type="spellStart"/>
-      <w:r>
-        <w:rPr>
-          <w:szCs w:val="26"/>
-          <w:lang w:val="en-US"/>
-        </w:rPr>
-        <w:t>texte</w:t>
-      </w:r>
-      <w:proofErr w:type="spellEnd"/>
-      <w:r>
-        <w:rPr>
-          <w:szCs w:val="26"/>
-          <w:lang w:val="en-US"/>
-        </w:rPr>
-        <w:t>… </w:t>
-      </w:r>
-      <w:r>
-        <w:rPr>
-          <w:szCs w:val="26"/>
-          <w:lang w:val="en-US"/>
-        </w:rPr>
-        <w:t>‘’</w:t>
-      </w:r>
-      <w:proofErr w:type="gramStart"/>
-      <w:r>
-        <w:rPr>
-          <w:szCs w:val="26"/>
-          <w:lang w:val="en-US"/>
-        </w:rPr>
-        <w:t>).</w:t>
-      </w:r>
-      <w:proofErr w:type="spellStart"/>
-      <w:r>
-        <w:rPr>
-          <w:szCs w:val="26"/>
-          <w:lang w:val="en-US"/>
-        </w:rPr>
-        <w:t>getBytes</w:t>
-      </w:r>
-      <w:proofErr w:type="spellEnd"/>
-      <w:proofErr w:type="gramEnd"/>
-      <w:r>
-        <w:rPr>
-          <w:szCs w:val="26"/>
-          <w:lang w:val="en-US"/>
-        </w:rPr>
-        <w:t>()) ; »</w:t>
-      </w:r>
-    </w:p>
-    <w:p>
-      <w:pPr>
-        <w:pStyle w:val="NoSpacing"/>
-        <w:jc w:val="both"/>
-        <w:rPr>
-          <w:szCs w:val="26"/>
-        </w:rPr>
-      </w:pPr>
-      <w:r>
-        <w:rPr>
-          <w:szCs w:val="26"/>
-        </w:rPr>
-        <w:t xml:space="preserve">Cette </w:t>
-      </w:r>
-      <w:r>
-        <w:rPr>
-          <w:szCs w:val="26"/>
-        </w:rPr>
-        <w:t>méthode</w:t>
-      </w:r>
-      <w:r>
-        <w:rPr>
-          <w:szCs w:val="26"/>
-        </w:rPr>
-        <w:t xml:space="preserve"> va récrire dans le fichier, si on veut juste écrire à la suite il faut faire comme suit :</w:t>
-      </w:r>
-    </w:p>
-    <w:p>
-      <w:pPr>
-        <w:pStyle w:val="NoSpacing"/>
-        <w:numPr>
-          <w:ilvl w:val="0"/>
-          <w:numId w:val="2"/>
-        </w:numPr>
-        <w:jc w:val="both"/>
-        <w:rPr>
-          <w:szCs w:val="26"/>
-          <w:lang w:val="en-US"/>
-        </w:rPr>
-      </w:pPr>
-      <w:r>
-        <w:rPr>
-          <w:szCs w:val="26"/>
-          <w:lang w:val="en-US"/>
-        </w:rPr>
-        <w:t>« </w:t>
-      </w:r>
-      <w:proofErr w:type="spellStart"/>
-      <w:r>
-        <w:rPr>
-          <w:szCs w:val="26"/>
-          <w:lang w:val="en-US"/>
-        </w:rPr>
-        <w:t>Files.write</w:t>
-      </w:r>
-      <w:proofErr w:type="spellEnd"/>
-      <w:r>
-        <w:rPr>
-          <w:szCs w:val="26"/>
-          <w:lang w:val="en-US"/>
-        </w:rPr>
-        <w:t>(</w:t>
-      </w:r>
-      <w:proofErr w:type="spellStart"/>
-      <w:r>
-        <w:rPr>
-          <w:szCs w:val="26"/>
-          <w:lang w:val="en-US"/>
-        </w:rPr>
-        <w:t>filePath</w:t>
-      </w:r>
-      <w:proofErr w:type="spellEnd"/>
-      <w:r>
-        <w:rPr>
-          <w:szCs w:val="26"/>
-          <w:lang w:val="en-US"/>
-        </w:rPr>
-        <w:t xml:space="preserve">, </w:t>
-      </w:r>
-      <w:proofErr w:type="spellStart"/>
-      <w:r>
-        <w:rPr>
-          <w:szCs w:val="26"/>
-          <w:lang w:val="en-US"/>
-        </w:rPr>
-        <w:t>String.format</w:t>
-      </w:r>
-      <w:proofErr w:type="spellEnd"/>
-      <w:r>
-        <w:rPr>
-          <w:szCs w:val="26"/>
-          <w:lang w:val="en-US"/>
-        </w:rPr>
-        <w:t xml:space="preserve">(‘’ </w:t>
-      </w:r>
-      <w:proofErr w:type="spellStart"/>
-      <w:r>
-        <w:rPr>
-          <w:szCs w:val="26"/>
-          <w:lang w:val="en-US"/>
-        </w:rPr>
-        <w:t>texte</w:t>
-      </w:r>
-      <w:proofErr w:type="spellEnd"/>
-      <w:r>
-        <w:rPr>
-          <w:szCs w:val="26"/>
-          <w:lang w:val="en-US"/>
-        </w:rPr>
-        <w:t>… ‘’</w:t>
-      </w:r>
-      <w:proofErr w:type="gramStart"/>
-      <w:r>
-        <w:rPr>
-          <w:szCs w:val="26"/>
-          <w:lang w:val="en-US"/>
-        </w:rPr>
-        <w:t>).</w:t>
-      </w:r>
-      <w:proofErr w:type="spellStart"/>
-      <w:r>
-        <w:rPr>
-          <w:szCs w:val="26"/>
-          <w:lang w:val="en-US"/>
-        </w:rPr>
-        <w:t>getBytes</w:t>
-      </w:r>
-      <w:proofErr w:type="spellEnd"/>
-      <w:proofErr w:type="gramEnd"/>
-      <w:r>
-        <w:rPr>
-          <w:szCs w:val="26"/>
-          <w:lang w:val="en-US"/>
-        </w:rPr>
-        <w:t>()</w:t>
-      </w:r>
-      <w:r>
-        <w:rPr>
-          <w:szCs w:val="26"/>
-          <w:lang w:val="en-US"/>
-        </w:rPr>
-        <w:t>, APPEND</w:t>
-      </w:r>
-      <w:r>
-        <w:rPr>
-          <w:szCs w:val="26"/>
-          <w:lang w:val="en-US"/>
-        </w:rPr>
-        <w:t>) ;</w:t>
-      </w:r>
-      <w:r>
-        <w:rPr>
-          <w:szCs w:val="26"/>
-          <w:lang w:val="en-US"/>
-        </w:rPr>
-        <w:t xml:space="preserve"> </w:t>
-      </w:r>
-      <w:r>
-        <w:rPr>
-          <w:szCs w:val="26"/>
-          <w:lang w:val="en-US"/>
-        </w:rPr>
-        <w:t>»</w:t>
-      </w:r>
-    </w:p>
-    <w:p>
-      <w:pPr>
-        <w:pStyle w:val="NoSpacing"/>
-        <w:jc w:val="both"/>
-        <w:rPr>
-          <w:szCs w:val="26"/>
-          <w:lang w:val="en-US"/>
-        </w:rPr>
-      </w:pPr>
-    </w:p>
-    <w:p>
-      <w:pPr>
-        <w:pStyle w:val="NoSpacing"/>
-        <w:jc w:val="both"/>
-        <w:rPr>
-          <w:szCs w:val="26"/>
-        </w:rPr>
-      </w:pPr>
-      <w:r>
-        <w:rPr>
-          <w:szCs w:val="26"/>
-        </w:rPr>
-        <w:t>En Java, comme dans beaucoup d’autres langages, les fichiers sont lus ligne par ligne. Ainsi, le plus pertinent est de l’ouvrir dans une variable de type List pour aller la lire à l’aide d’une boucle :</w:t>
-      </w:r>
-    </w:p>
-    <w:p>
-      <w:pPr>
-        <w:pStyle w:val="NoSpacing"/>
-        <w:numPr>
-          <w:ilvl w:val="0"/>
-          <w:numId w:val="2"/>
-        </w:numPr>
-        <w:jc w:val="both"/>
-        <w:rPr>
-          <w:szCs w:val="26"/>
-          <w:lang w:val="en-US"/>
-        </w:rPr>
-      </w:pPr>
-      <w:r>
-        <w:rPr>
-          <w:szCs w:val="26"/>
-          <w:lang w:val="en-US"/>
-        </w:rPr>
-        <w:t xml:space="preserve">« List&lt;String&gt; </w:t>
-      </w:r>
-      <w:proofErr w:type="spellStart"/>
-      <w:r>
-        <w:rPr>
-          <w:szCs w:val="26"/>
-          <w:lang w:val="en-US"/>
-        </w:rPr>
-        <w:t>varName</w:t>
-      </w:r>
-      <w:proofErr w:type="spellEnd"/>
-      <w:r>
-        <w:rPr>
-          <w:szCs w:val="26"/>
-          <w:lang w:val="en-US"/>
-        </w:rPr>
-        <w:t xml:space="preserve"> = </w:t>
-      </w:r>
-      <w:proofErr w:type="spellStart"/>
-      <w:r>
-        <w:rPr>
-          <w:szCs w:val="26"/>
-          <w:lang w:val="en-US"/>
-        </w:rPr>
-        <w:t>Files.readAllLines</w:t>
-      </w:r>
-      <w:proofErr w:type="spellEnd"/>
-      <w:r>
-        <w:rPr>
-          <w:szCs w:val="26"/>
-          <w:lang w:val="en-US"/>
-        </w:rPr>
-        <w:t>(</w:t>
-      </w:r>
-      <w:proofErr w:type="spellStart"/>
-      <w:r>
-        <w:rPr>
-          <w:szCs w:val="26"/>
-          <w:lang w:val="en-US"/>
-        </w:rPr>
-        <w:t>file</w:t>
-      </w:r>
-      <w:r>
-        <w:rPr>
-          <w:szCs w:val="26"/>
-          <w:lang w:val="en-US"/>
-        </w:rPr>
-        <w:t>Path</w:t>
-      </w:r>
-      <w:proofErr w:type="spellEnd"/>
-      <w:proofErr w:type="gramStart"/>
-      <w:r>
-        <w:rPr>
-          <w:szCs w:val="26"/>
-          <w:lang w:val="en-US"/>
-        </w:rPr>
-        <w:t>) ;</w:t>
-      </w:r>
-      <w:proofErr w:type="gramEnd"/>
-      <w:r>
-        <w:rPr>
-          <w:szCs w:val="26"/>
-          <w:lang w:val="en-US"/>
-        </w:rPr>
-        <w:t> »</w:t>
+        <w:t>Path) ; »</w:t>
       </w:r>
     </w:p>
     <w:p>
@@ -3621,7 +2732,224 @@
         <w:rPr>
           <w:szCs w:val="26"/>
         </w:rPr>
-        <w:t>Texte…</w:t>
+        <w:t xml:space="preserve">Certains outils, </w:t>
+      </w:r>
+      <w:r>
+        <w:rPr>
+          <w:szCs w:val="26"/>
+        </w:rPr>
+        <w:t>développés</w:t>
+      </w:r>
+      <w:r>
+        <w:rPr>
+          <w:szCs w:val="26"/>
+        </w:rPr>
+        <w:t xml:space="preserve"> par la communauté, viennent apport</w:t>
+      </w:r>
+      <w:r>
+        <w:rPr>
+          <w:szCs w:val="26"/>
+        </w:rPr>
+        <w:t>er</w:t>
+      </w:r>
+      <w:r>
+        <w:rPr>
+          <w:szCs w:val="26"/>
+        </w:rPr>
+        <w:t xml:space="preserve"> des fonctionnalités voir même remplacer des outils directement proposés par JAVA, ce sont les </w:t>
+      </w:r>
+      <w:r>
+        <w:rPr>
+          <w:szCs w:val="26"/>
+        </w:rPr>
+        <w:t>dépendances</w:t>
+      </w:r>
+      <w:r>
+        <w:rPr>
+          <w:szCs w:val="26"/>
+        </w:rPr>
+        <w:t>.</w:t>
+      </w:r>
+      <w:r>
+        <w:rPr>
+          <w:szCs w:val="26"/>
+        </w:rPr>
+        <w:t xml:space="preserve"> Dans le cas de la lecture et l’écriture de fichiers CSV,</w:t>
+      </w:r>
+      <w:r>
+        <w:rPr>
+          <w:szCs w:val="26"/>
+        </w:rPr>
+        <w:t xml:space="preserve"> on peut par exemple citer « csv-c</w:t>
+      </w:r>
+      <w:r>
+        <w:rPr>
+          <w:szCs w:val="26"/>
+        </w:rPr>
+        <w:t>ommon</w:t>
+      </w:r>
+      <w:r>
+        <w:rPr>
+          <w:szCs w:val="26"/>
+        </w:rPr>
+        <w:t> »</w:t>
+      </w:r>
+      <w:r>
+        <w:rPr>
+          <w:szCs w:val="26"/>
+        </w:rPr>
+        <w:t xml:space="preserve"> mais il existe beaucoup d’autres dépendances pour répondre à d’autres usages</w:t>
+      </w:r>
+      <w:r>
+        <w:rPr>
+          <w:szCs w:val="26"/>
+        </w:rPr>
+        <w:t>.</w:t>
+      </w:r>
+    </w:p>
+    <w:p>
+      <w:pPr>
+        <w:pStyle w:val="NoSpacing"/>
+        <w:jc w:val="both"/>
+        <w:rPr>
+          <w:szCs w:val="26"/>
+        </w:rPr>
+      </w:pPr>
+    </w:p>
+    <w:p>
+      <w:pPr>
+        <w:pStyle w:val="NoSpacing"/>
+        <w:jc w:val="both"/>
+        <w:rPr>
+          <w:szCs w:val="26"/>
+        </w:rPr>
+      </w:pPr>
+      <w:r>
+        <w:rPr>
+          <w:szCs w:val="26"/>
+        </w:rPr>
+        <w:t>Pour installer et donc utiliser ces dépendances, il faut utiliser un gestionnaire de dépendances. L’un des plus utilisés se nomme « Maeven »</w:t>
+      </w:r>
+      <w:r>
+        <w:rPr>
+          <w:szCs w:val="26"/>
+        </w:rPr>
+        <w:t>. Il faut donc c</w:t>
+      </w:r>
+      <w:r>
+        <w:rPr>
+          <w:szCs w:val="26"/>
+        </w:rPr>
+        <w:t>onvertir notre projet en projet Maeven (</w:t>
+      </w:r>
+      <w:r>
+        <w:rPr>
+          <w:szCs w:val="26"/>
+        </w:rPr>
+        <w:t>clic</w:t>
+      </w:r>
+      <w:r>
+        <w:rPr>
+          <w:szCs w:val="26"/>
+        </w:rPr>
+        <w:t xml:space="preserve"> droit sur le projet, </w:t>
+      </w:r>
+      <w:r>
+        <w:rPr>
+          <w:i/>
+          <w:szCs w:val="26"/>
+        </w:rPr>
+        <w:t>Add Framework Support</w:t>
+      </w:r>
+      <w:r>
+        <w:rPr>
+          <w:szCs w:val="26"/>
+        </w:rPr>
+        <w:t>)</w:t>
+      </w:r>
+      <w:r>
+        <w:rPr>
+          <w:szCs w:val="26"/>
+        </w:rPr>
+        <w:t>, un fichier « pom.xml » est alors crée.</w:t>
+      </w:r>
+    </w:p>
+    <w:p>
+      <w:pPr>
+        <w:pStyle w:val="NoSpacing"/>
+        <w:jc w:val="both"/>
+        <w:rPr>
+          <w:szCs w:val="26"/>
+        </w:rPr>
+      </w:pPr>
+    </w:p>
+    <w:p>
+      <w:pPr>
+        <w:pStyle w:val="NoSpacing"/>
+        <w:jc w:val="both"/>
+        <w:rPr>
+          <w:szCs w:val="26"/>
+        </w:rPr>
+      </w:pPr>
+      <w:r>
+        <w:rPr>
+          <w:szCs w:val="26"/>
+        </w:rPr>
+        <w:t>Les dépendances peuvent être regroupées en deux groupes : Les librairies, et les frameworks :</w:t>
+      </w:r>
+    </w:p>
+    <w:p>
+      <w:pPr>
+        <w:pStyle w:val="NoSpacing"/>
+        <w:numPr>
+          <w:ilvl w:val="0"/>
+          <w:numId w:val="2"/>
+        </w:numPr>
+        <w:jc w:val="both"/>
+        <w:rPr>
+          <w:szCs w:val="26"/>
+        </w:rPr>
+      </w:pPr>
+      <w:r>
+        <w:rPr>
+          <w:b/>
+          <w:szCs w:val="26"/>
+          <w:u w:val="single"/>
+        </w:rPr>
+        <w:t>Librairie :</w:t>
+      </w:r>
+      <w:r>
+        <w:rPr>
+          <w:szCs w:val="26"/>
+        </w:rPr>
+        <w:t xml:space="preserve"> Outil avec une fonctionnalité bien spécifique (gérer la base de données, lire de la musique, gérer de la 3D, etc…). Il se greffe assez facilement à n’importe quel projet.</w:t>
+      </w:r>
+    </w:p>
+    <w:p>
+      <w:pPr>
+        <w:pStyle w:val="NoSpacing"/>
+        <w:numPr>
+          <w:ilvl w:val="0"/>
+          <w:numId w:val="2"/>
+        </w:numPr>
+        <w:jc w:val="both"/>
+        <w:rPr>
+          <w:szCs w:val="26"/>
+        </w:rPr>
+      </w:pPr>
+      <w:r>
+        <w:rPr>
+          <w:b/>
+          <w:szCs w:val="26"/>
+          <w:u w:val="single"/>
+        </w:rPr>
+        <w:t>Framework :</w:t>
+      </w:r>
+      <w:r>
+        <w:rPr>
+          <w:szCs w:val="26"/>
+        </w:rPr>
+        <w:t xml:space="preserve"> Outil regroupant plusieurs librairies, donc beaucoup plus complet ? L’organisation du code s’en trouve changée et doit donc être pensée dès le début du projet. L’un des plus connu est « Spring », qui permet de mettre en place des projets web plus facilement.</w:t>
       </w:r>
       <w:bookmarkStart w:id="0" w:name="_GoBack"/>
       <w:bookmarkEnd w:id="0"/>
@@ -4652,6 +3980,95 @@
       <w:lvlJc w:val="left"/>
       <w:pPr>
         <w:ind w:left="1080" w:hanging="720"/>
+      </w:pPr>
+      <w:rPr>
+        <w:rFonts w:hint="default"/>
+      </w:rPr>
+    </w:lvl>
+    <w:lvl w:ilvl="1" w:tplc="040C0019" w:tentative="1">
+      <w:start w:val="1"/>
+      <w:numFmt w:val="lowerLetter"/>
+      <w:lvlText w:val="%2."/>
+      <w:lvlJc w:val="left"/>
+      <w:pPr>
+        <w:ind w:left="1440" w:hanging="360"/>
+      </w:pPr>
+    </w:lvl>
+    <w:lvl w:ilvl="2" w:tplc="040C001B" w:tentative="1">
+      <w:start w:val="1"/>
+      <w:numFmt w:val="lowerRoman"/>
+      <w:lvlText w:val="%3."/>
+      <w:lvlJc w:val="right"/>
+      <w:pPr>
+        <w:ind w:left="2160" w:hanging="180"/>
+      </w:pPr>
+    </w:lvl>
+    <w:lvl w:ilvl="3" w:tplc="040C000F" w:tentative="1">
+      <w:start w:val="1"/>
+      <w:numFmt w:val="decimal"/>
+      <w:lvlText w:val="%4."/>
+      <w:lvlJc w:val="left"/>
+      <w:pPr>
+        <w:ind w:left="2880" w:hanging="360"/>
+      </w:pPr>
+    </w:lvl>
+    <w:lvl w:ilvl="4" w:tplc="040C0019" w:tentative="1">
+      <w:start w:val="1"/>
+      <w:numFmt w:val="lowerLetter"/>
+      <w:lvlText w:val="%5."/>
+      <w:lvlJc w:val="left"/>
+      <w:pPr>
+        <w:ind w:left="3600" w:hanging="360"/>
+      </w:pPr>
+    </w:lvl>
+    <w:lvl w:ilvl="5" w:tplc="040C001B" w:tentative="1">
+      <w:start w:val="1"/>
+      <w:numFmt w:val="lowerRoman"/>
+      <w:lvlText w:val="%6."/>
+      <w:lvlJc w:val="right"/>
+      <w:pPr>
+        <w:ind w:left="4320" w:hanging="180"/>
+      </w:pPr>
+    </w:lvl>
+    <w:lvl w:ilvl="6" w:tplc="040C000F" w:tentative="1">
+      <w:start w:val="1"/>
+      <w:numFmt w:val="decimal"/>
+      <w:lvlText w:val="%7."/>
+      <w:lvlJc w:val="left"/>
+      <w:pPr>
+        <w:ind w:left="5040" w:hanging="360"/>
+      </w:pPr>
+    </w:lvl>
+    <w:lvl w:ilvl="7" w:tplc="040C0019" w:tentative="1">
+      <w:start w:val="1"/>
+      <w:numFmt w:val="lowerLetter"/>
+      <w:lvlText w:val="%8."/>
+      <w:lvlJc w:val="left"/>
+      <w:pPr>
+        <w:ind w:left="5760" w:hanging="360"/>
+      </w:pPr>
+    </w:lvl>
+    <w:lvl w:ilvl="8" w:tplc="040C001B" w:tentative="1">
+      <w:start w:val="1"/>
+      <w:numFmt w:val="lowerRoman"/>
+      <w:lvlText w:val="%9."/>
+      <w:lvlJc w:val="right"/>
+      <w:pPr>
+        <w:ind w:left="6480" w:hanging="180"/>
+      </w:pPr>
+    </w:lvl>
+  </w:abstractNum>
+  <w:abstractNum w:abstractNumId="12" w15:restartNumberingAfterBreak="0">
+    <w:nsid w:val="7865097B"/>
+    <w:multiLevelType w:val="hybridMultilevel"/>
+    <w:tmpl w:val="4E86BC5A"/>
+    <w:lvl w:ilvl="0" w:tplc="040C000F">
+      <w:start w:val="1"/>
+      <w:numFmt w:val="decimal"/>
+      <w:lvlText w:val="%1."/>
+      <w:lvlJc w:val="left"/>
+      <w:pPr>
+        <w:ind w:left="720" w:hanging="360"/>
       </w:pPr>
       <w:rPr>
         <w:rFonts w:hint="default"/>
@@ -4765,6 +4182,9 @@
   </w:num>
   <w:num w:numId="12">
     <w:abstractNumId w:val="4"/>
+  </w:num>
+  <w:num w:numId="13">
+    <w:abstractNumId w:val="12"/>
   </w:num>
 </w:numbering>
 </file>
@@ -5479,7 +4899,7 @@
 </file>
 
 <file path=customXml/itemProps1.xml><?xml version="1.0" encoding="utf-8"?>
-<ds:datastoreItem xmlns:ds="http://schemas.openxmlformats.org/officeDocument/2006/customXml" ds:itemID="{4CE7ACAC-0201-42D8-BCA9-57FF444322E9}">
+<ds:datastoreItem xmlns:ds="http://schemas.openxmlformats.org/officeDocument/2006/customXml" ds:itemID="{665C2BE9-3C4C-47FF-B51E-41E91CE21186}">
   <ds:schemaRefs>
     <ds:schemaRef ds:uri="http://schemas.openxmlformats.org/officeDocument/2006/bibliography"/>
   </ds:schemaRefs>

</xml_diff>